<commit_message>
minor fixes + result start
</commit_message>
<xml_diff>
--- a/final_MS/2019-04-16_MS_Enas_IJP_PAW_final_LB_correct.docx
+++ b/final_MS/2019-04-16_MS_Enas_IJP_PAW_final_LB_correct.docx
@@ -2328,7 +2328,6 @@
       <w:pPr>
         <w:pStyle w:val="Normal"/>
         <w:tabs>
-          <w:tab w:val="clear" w:pos="720"/>
           <w:tab w:val="left" w:pos="1582" w:leader="none"/>
         </w:tabs>
         <w:spacing w:lineRule="auto" w:line="360"/>
@@ -3221,13 +3220,19 @@
         <w:tblW w:w="10035" w:type="dxa"/>
         <w:jc w:val="left"/>
         <w:tblInd w:w="116" w:type="dxa"/>
+        <w:tblBorders>
+          <w:top w:val="single" w:sz="4" w:space="0" w:color="000001"/>
+          <w:left w:val="single" w:sz="4" w:space="0" w:color="000001"/>
+          <w:bottom w:val="single" w:sz="4" w:space="0" w:color="000001"/>
+          <w:insideH w:val="single" w:sz="4" w:space="0" w:color="000001"/>
+        </w:tblBorders>
         <w:tblCellMar>
           <w:top w:w="55" w:type="dxa"/>
-          <w:left w:w="50" w:type="dxa"/>
+          <w:left w:w="45" w:type="dxa"/>
           <w:bottom w:w="55" w:type="dxa"/>
           <w:right w:w="55" w:type="dxa"/>
         </w:tblCellMar>
-        <w:tblLook w:firstRow="1" w:noVBand="1" w:lastRow="0" w:firstColumn="1" w:lastColumn="0" w:noHBand="0" w:val="04a0"/>
+        <w:tblLook w:val="04a0" w:noVBand="1" w:noHBand="0" w:lastColumn="0" w:firstColumn="1" w:lastRow="0" w:firstRow="1"/>
       </w:tblPr>
       <w:tblGrid>
         <w:gridCol w:w="1471"/>
@@ -3244,8 +3249,12 @@
               <w:top w:val="single" w:sz="4" w:space="0" w:color="000001"/>
               <w:left w:val="single" w:sz="4" w:space="0" w:color="000001"/>
               <w:bottom w:val="single" w:sz="4" w:space="0" w:color="000001"/>
+              <w:insideH w:val="single" w:sz="4" w:space="0" w:color="000001"/>
             </w:tcBorders>
             <w:shd w:fill="auto" w:val="clear"/>
+            <w:tcMar>
+              <w:left w:w="45" w:type="dxa"/>
+            </w:tcMar>
           </w:tcPr>
           <w:p>
             <w:pPr>
@@ -3270,8 +3279,12 @@
               <w:top w:val="single" w:sz="4" w:space="0" w:color="000001"/>
               <w:left w:val="single" w:sz="4" w:space="0" w:color="000001"/>
               <w:bottom w:val="single" w:sz="4" w:space="0" w:color="000001"/>
+              <w:insideH w:val="single" w:sz="4" w:space="0" w:color="000001"/>
             </w:tcBorders>
             <w:shd w:fill="auto" w:val="clear"/>
+            <w:tcMar>
+              <w:left w:w="45" w:type="dxa"/>
+            </w:tcMar>
           </w:tcPr>
           <w:p>
             <w:pPr>
@@ -3296,8 +3309,12 @@
               <w:top w:val="single" w:sz="4" w:space="0" w:color="000001"/>
               <w:left w:val="single" w:sz="4" w:space="0" w:color="000001"/>
               <w:bottom w:val="single" w:sz="4" w:space="0" w:color="000001"/>
+              <w:insideH w:val="single" w:sz="4" w:space="0" w:color="000001"/>
             </w:tcBorders>
             <w:shd w:fill="auto" w:val="clear"/>
+            <w:tcMar>
+              <w:left w:w="45" w:type="dxa"/>
+            </w:tcMar>
           </w:tcPr>
           <w:p>
             <w:pPr>
@@ -3323,8 +3340,13 @@
               <w:left w:val="single" w:sz="4" w:space="0" w:color="000001"/>
               <w:bottom w:val="single" w:sz="4" w:space="0" w:color="000001"/>
               <w:right w:val="single" w:sz="4" w:space="0" w:color="000001"/>
+              <w:insideH w:val="single" w:sz="4" w:space="0" w:color="000001"/>
+              <w:insideV w:val="single" w:sz="4" w:space="0" w:color="000001"/>
             </w:tcBorders>
             <w:shd w:fill="auto" w:val="clear"/>
+            <w:tcMar>
+              <w:left w:w="45" w:type="dxa"/>
+            </w:tcMar>
           </w:tcPr>
           <w:p>
             <w:pPr>
@@ -3359,8 +3381,12 @@
               <w:top w:val="single" w:sz="4" w:space="0" w:color="000001"/>
               <w:left w:val="single" w:sz="4" w:space="0" w:color="000001"/>
               <w:bottom w:val="single" w:sz="4" w:space="0" w:color="000001"/>
+              <w:insideH w:val="single" w:sz="4" w:space="0" w:color="000001"/>
             </w:tcBorders>
             <w:shd w:fill="auto" w:val="clear"/>
+            <w:tcMar>
+              <w:left w:w="45" w:type="dxa"/>
+            </w:tcMar>
           </w:tcPr>
           <w:p>
             <w:pPr>
@@ -3418,8 +3444,12 @@
               <w:top w:val="single" w:sz="4" w:space="0" w:color="000001"/>
               <w:left w:val="single" w:sz="4" w:space="0" w:color="000001"/>
               <w:bottom w:val="single" w:sz="4" w:space="0" w:color="000001"/>
+              <w:insideH w:val="single" w:sz="4" w:space="0" w:color="000001"/>
             </w:tcBorders>
             <w:shd w:fill="auto" w:val="clear"/>
+            <w:tcMar>
+              <w:left w:w="45" w:type="dxa"/>
+            </w:tcMar>
           </w:tcPr>
           <w:p>
             <w:pPr>
@@ -3473,8 +3503,12 @@
               <w:top w:val="single" w:sz="4" w:space="0" w:color="000001"/>
               <w:left w:val="single" w:sz="4" w:space="0" w:color="000001"/>
               <w:bottom w:val="single" w:sz="4" w:space="0" w:color="000001"/>
+              <w:insideH w:val="single" w:sz="4" w:space="0" w:color="000001"/>
             </w:tcBorders>
             <w:shd w:fill="auto" w:val="clear"/>
+            <w:tcMar>
+              <w:left w:w="45" w:type="dxa"/>
+            </w:tcMar>
           </w:tcPr>
           <w:p>
             <w:pPr>
@@ -3500,8 +3534,13 @@
               <w:left w:val="single" w:sz="4" w:space="0" w:color="000001"/>
               <w:bottom w:val="single" w:sz="4" w:space="0" w:color="000001"/>
               <w:right w:val="single" w:sz="4" w:space="0" w:color="000001"/>
+              <w:insideH w:val="single" w:sz="4" w:space="0" w:color="000001"/>
+              <w:insideV w:val="single" w:sz="4" w:space="0" w:color="000001"/>
             </w:tcBorders>
             <w:shd w:fill="auto" w:val="clear"/>
+            <w:tcMar>
+              <w:left w:w="45" w:type="dxa"/>
+            </w:tcMar>
           </w:tcPr>
           <w:p>
             <w:pPr>
@@ -3529,8 +3568,12 @@
               <w:top w:val="single" w:sz="4" w:space="0" w:color="000001"/>
               <w:left w:val="single" w:sz="4" w:space="0" w:color="000001"/>
               <w:bottom w:val="single" w:sz="4" w:space="0" w:color="000001"/>
+              <w:insideH w:val="single" w:sz="4" w:space="0" w:color="000001"/>
             </w:tcBorders>
             <w:shd w:fill="auto" w:val="clear"/>
+            <w:tcMar>
+              <w:left w:w="45" w:type="dxa"/>
+            </w:tcMar>
           </w:tcPr>
           <w:p>
             <w:pPr>
@@ -3588,8 +3631,12 @@
               <w:top w:val="single" w:sz="4" w:space="0" w:color="000001"/>
               <w:left w:val="single" w:sz="4" w:space="0" w:color="000001"/>
               <w:bottom w:val="single" w:sz="4" w:space="0" w:color="000001"/>
+              <w:insideH w:val="single" w:sz="4" w:space="0" w:color="000001"/>
             </w:tcBorders>
             <w:shd w:fill="auto" w:val="clear"/>
+            <w:tcMar>
+              <w:left w:w="45" w:type="dxa"/>
+            </w:tcMar>
           </w:tcPr>
           <w:p>
             <w:pPr>
@@ -3629,8 +3676,12 @@
               <w:top w:val="single" w:sz="4" w:space="0" w:color="000001"/>
               <w:left w:val="single" w:sz="4" w:space="0" w:color="000001"/>
               <w:bottom w:val="single" w:sz="4" w:space="0" w:color="000001"/>
+              <w:insideH w:val="single" w:sz="4" w:space="0" w:color="000001"/>
             </w:tcBorders>
             <w:shd w:fill="auto" w:val="clear"/>
+            <w:tcMar>
+              <w:left w:w="45" w:type="dxa"/>
+            </w:tcMar>
           </w:tcPr>
           <w:p>
             <w:pPr>
@@ -3656,8 +3707,13 @@
               <w:left w:val="single" w:sz="4" w:space="0" w:color="000001"/>
               <w:bottom w:val="single" w:sz="4" w:space="0" w:color="000001"/>
               <w:right w:val="single" w:sz="4" w:space="0" w:color="000001"/>
+              <w:insideH w:val="single" w:sz="4" w:space="0" w:color="000001"/>
+              <w:insideV w:val="single" w:sz="4" w:space="0" w:color="000001"/>
             </w:tcBorders>
             <w:shd w:fill="auto" w:val="clear"/>
+            <w:tcMar>
+              <w:left w:w="45" w:type="dxa"/>
+            </w:tcMar>
           </w:tcPr>
           <w:p>
             <w:pPr>
@@ -3685,8 +3741,12 @@
               <w:top w:val="single" w:sz="4" w:space="0" w:color="000001"/>
               <w:left w:val="single" w:sz="4" w:space="0" w:color="000001"/>
               <w:bottom w:val="single" w:sz="4" w:space="0" w:color="000001"/>
+              <w:insideH w:val="single" w:sz="4" w:space="0" w:color="000001"/>
             </w:tcBorders>
             <w:shd w:fill="auto" w:val="clear"/>
+            <w:tcMar>
+              <w:left w:w="45" w:type="dxa"/>
+            </w:tcMar>
           </w:tcPr>
           <w:p>
             <w:pPr>
@@ -3744,8 +3804,12 @@
               <w:top w:val="single" w:sz="4" w:space="0" w:color="000001"/>
               <w:left w:val="single" w:sz="4" w:space="0" w:color="000001"/>
               <w:bottom w:val="single" w:sz="4" w:space="0" w:color="000001"/>
+              <w:insideH w:val="single" w:sz="4" w:space="0" w:color="000001"/>
             </w:tcBorders>
             <w:shd w:fill="auto" w:val="clear"/>
+            <w:tcMar>
+              <w:left w:w="45" w:type="dxa"/>
+            </w:tcMar>
           </w:tcPr>
           <w:p>
             <w:pPr>
@@ -3785,8 +3849,12 @@
               <w:top w:val="single" w:sz="4" w:space="0" w:color="000001"/>
               <w:left w:val="single" w:sz="4" w:space="0" w:color="000001"/>
               <w:bottom w:val="single" w:sz="4" w:space="0" w:color="000001"/>
+              <w:insideH w:val="single" w:sz="4" w:space="0" w:color="000001"/>
             </w:tcBorders>
             <w:shd w:fill="auto" w:val="clear"/>
+            <w:tcMar>
+              <w:left w:w="45" w:type="dxa"/>
+            </w:tcMar>
           </w:tcPr>
           <w:p>
             <w:pPr>
@@ -3812,8 +3880,13 @@
               <w:left w:val="single" w:sz="4" w:space="0" w:color="000001"/>
               <w:bottom w:val="single" w:sz="4" w:space="0" w:color="000001"/>
               <w:right w:val="single" w:sz="4" w:space="0" w:color="000001"/>
+              <w:insideH w:val="single" w:sz="4" w:space="0" w:color="000001"/>
+              <w:insideV w:val="single" w:sz="4" w:space="0" w:color="000001"/>
             </w:tcBorders>
             <w:shd w:fill="auto" w:val="clear"/>
+            <w:tcMar>
+              <w:left w:w="45" w:type="dxa"/>
+            </w:tcMar>
           </w:tcPr>
           <w:p>
             <w:pPr>
@@ -3841,8 +3914,12 @@
               <w:top w:val="single" w:sz="4" w:space="0" w:color="000001"/>
               <w:left w:val="single" w:sz="4" w:space="0" w:color="000001"/>
               <w:bottom w:val="single" w:sz="4" w:space="0" w:color="000001"/>
+              <w:insideH w:val="single" w:sz="4" w:space="0" w:color="000001"/>
             </w:tcBorders>
             <w:shd w:fill="auto" w:val="clear"/>
+            <w:tcMar>
+              <w:left w:w="45" w:type="dxa"/>
+            </w:tcMar>
           </w:tcPr>
           <w:p>
             <w:pPr>
@@ -3900,8 +3977,12 @@
               <w:top w:val="single" w:sz="4" w:space="0" w:color="000001"/>
               <w:left w:val="single" w:sz="4" w:space="0" w:color="000001"/>
               <w:bottom w:val="single" w:sz="4" w:space="0" w:color="000001"/>
+              <w:insideH w:val="single" w:sz="4" w:space="0" w:color="000001"/>
             </w:tcBorders>
             <w:shd w:fill="auto" w:val="clear"/>
+            <w:tcMar>
+              <w:left w:w="45" w:type="dxa"/>
+            </w:tcMar>
           </w:tcPr>
           <w:p>
             <w:pPr>
@@ -3941,8 +4022,12 @@
               <w:top w:val="single" w:sz="4" w:space="0" w:color="000001"/>
               <w:left w:val="single" w:sz="4" w:space="0" w:color="000001"/>
               <w:bottom w:val="single" w:sz="4" w:space="0" w:color="000001"/>
+              <w:insideH w:val="single" w:sz="4" w:space="0" w:color="000001"/>
             </w:tcBorders>
             <w:shd w:fill="auto" w:val="clear"/>
+            <w:tcMar>
+              <w:left w:w="45" w:type="dxa"/>
+            </w:tcMar>
           </w:tcPr>
           <w:p>
             <w:pPr>
@@ -3968,8 +4053,13 @@
               <w:left w:val="single" w:sz="4" w:space="0" w:color="000001"/>
               <w:bottom w:val="single" w:sz="4" w:space="0" w:color="000001"/>
               <w:right w:val="single" w:sz="4" w:space="0" w:color="000001"/>
+              <w:insideH w:val="single" w:sz="4" w:space="0" w:color="000001"/>
+              <w:insideV w:val="single" w:sz="4" w:space="0" w:color="000001"/>
             </w:tcBorders>
             <w:shd w:fill="auto" w:val="clear"/>
+            <w:tcMar>
+              <w:left w:w="45" w:type="dxa"/>
+            </w:tcMar>
           </w:tcPr>
           <w:p>
             <w:pPr>
@@ -4012,8 +4102,12 @@
               <w:top w:val="single" w:sz="4" w:space="0" w:color="000001"/>
               <w:left w:val="single" w:sz="4" w:space="0" w:color="000001"/>
               <w:bottom w:val="single" w:sz="4" w:space="0" w:color="000001"/>
+              <w:insideH w:val="single" w:sz="4" w:space="0" w:color="000001"/>
             </w:tcBorders>
             <w:shd w:fill="auto" w:val="clear"/>
+            <w:tcMar>
+              <w:left w:w="45" w:type="dxa"/>
+            </w:tcMar>
           </w:tcPr>
           <w:p>
             <w:pPr>
@@ -4071,8 +4165,12 @@
               <w:top w:val="single" w:sz="4" w:space="0" w:color="000001"/>
               <w:left w:val="single" w:sz="4" w:space="0" w:color="000001"/>
               <w:bottom w:val="single" w:sz="4" w:space="0" w:color="000001"/>
+              <w:insideH w:val="single" w:sz="4" w:space="0" w:color="000001"/>
             </w:tcBorders>
             <w:shd w:fill="auto" w:val="clear"/>
+            <w:tcMar>
+              <w:left w:w="45" w:type="dxa"/>
+            </w:tcMar>
           </w:tcPr>
           <w:p>
             <w:pPr>
@@ -4112,8 +4210,12 @@
               <w:top w:val="single" w:sz="4" w:space="0" w:color="000001"/>
               <w:left w:val="single" w:sz="4" w:space="0" w:color="000001"/>
               <w:bottom w:val="single" w:sz="4" w:space="0" w:color="000001"/>
+              <w:insideH w:val="single" w:sz="4" w:space="0" w:color="000001"/>
             </w:tcBorders>
             <w:shd w:fill="auto" w:val="clear"/>
+            <w:tcMar>
+              <w:left w:w="45" w:type="dxa"/>
+            </w:tcMar>
           </w:tcPr>
           <w:p>
             <w:pPr>
@@ -4139,8 +4241,13 @@
               <w:left w:val="single" w:sz="4" w:space="0" w:color="000001"/>
               <w:bottom w:val="single" w:sz="4" w:space="0" w:color="000001"/>
               <w:right w:val="single" w:sz="4" w:space="0" w:color="000001"/>
+              <w:insideH w:val="single" w:sz="4" w:space="0" w:color="000001"/>
+              <w:insideV w:val="single" w:sz="4" w:space="0" w:color="000001"/>
             </w:tcBorders>
             <w:shd w:fill="auto" w:val="clear"/>
+            <w:tcMar>
+              <w:left w:w="45" w:type="dxa"/>
+            </w:tcMar>
           </w:tcPr>
           <w:p>
             <w:pPr>
@@ -4183,8 +4290,12 @@
               <w:top w:val="single" w:sz="4" w:space="0" w:color="000001"/>
               <w:left w:val="single" w:sz="4" w:space="0" w:color="000001"/>
               <w:bottom w:val="single" w:sz="4" w:space="0" w:color="000001"/>
+              <w:insideH w:val="single" w:sz="4" w:space="0" w:color="000001"/>
             </w:tcBorders>
             <w:shd w:fill="auto" w:val="clear"/>
+            <w:tcMar>
+              <w:left w:w="45" w:type="dxa"/>
+            </w:tcMar>
           </w:tcPr>
           <w:p>
             <w:pPr>
@@ -4242,8 +4353,12 @@
               <w:top w:val="single" w:sz="4" w:space="0" w:color="000001"/>
               <w:left w:val="single" w:sz="4" w:space="0" w:color="000001"/>
               <w:bottom w:val="single" w:sz="4" w:space="0" w:color="000001"/>
+              <w:insideH w:val="single" w:sz="4" w:space="0" w:color="000001"/>
             </w:tcBorders>
             <w:shd w:fill="auto" w:val="clear"/>
+            <w:tcMar>
+              <w:left w:w="45" w:type="dxa"/>
+            </w:tcMar>
           </w:tcPr>
           <w:p>
             <w:pPr>
@@ -4283,8 +4398,12 @@
               <w:top w:val="single" w:sz="4" w:space="0" w:color="000001"/>
               <w:left w:val="single" w:sz="4" w:space="0" w:color="000001"/>
               <w:bottom w:val="single" w:sz="4" w:space="0" w:color="000001"/>
+              <w:insideH w:val="single" w:sz="4" w:space="0" w:color="000001"/>
             </w:tcBorders>
             <w:shd w:fill="auto" w:val="clear"/>
+            <w:tcMar>
+              <w:left w:w="45" w:type="dxa"/>
+            </w:tcMar>
           </w:tcPr>
           <w:p>
             <w:pPr>
@@ -4310,8 +4429,13 @@
               <w:left w:val="single" w:sz="4" w:space="0" w:color="000001"/>
               <w:bottom w:val="single" w:sz="4" w:space="0" w:color="000001"/>
               <w:right w:val="single" w:sz="4" w:space="0" w:color="000001"/>
+              <w:insideH w:val="single" w:sz="4" w:space="0" w:color="000001"/>
+              <w:insideV w:val="single" w:sz="4" w:space="0" w:color="000001"/>
             </w:tcBorders>
             <w:shd w:fill="auto" w:val="clear"/>
+            <w:tcMar>
+              <w:left w:w="45" w:type="dxa"/>
+            </w:tcMar>
           </w:tcPr>
           <w:p>
             <w:pPr>
@@ -4354,8 +4478,12 @@
               <w:top w:val="single" w:sz="4" w:space="0" w:color="000001"/>
               <w:left w:val="single" w:sz="4" w:space="0" w:color="000001"/>
               <w:bottom w:val="single" w:sz="4" w:space="0" w:color="000001"/>
+              <w:insideH w:val="single" w:sz="4" w:space="0" w:color="000001"/>
             </w:tcBorders>
             <w:shd w:fill="auto" w:val="clear"/>
+            <w:tcMar>
+              <w:left w:w="45" w:type="dxa"/>
+            </w:tcMar>
           </w:tcPr>
           <w:p>
             <w:pPr>
@@ -4413,8 +4541,12 @@
               <w:top w:val="single" w:sz="4" w:space="0" w:color="000001"/>
               <w:left w:val="single" w:sz="4" w:space="0" w:color="000001"/>
               <w:bottom w:val="single" w:sz="4" w:space="0" w:color="000001"/>
+              <w:insideH w:val="single" w:sz="4" w:space="0" w:color="000001"/>
             </w:tcBorders>
             <w:shd w:fill="auto" w:val="clear"/>
+            <w:tcMar>
+              <w:left w:w="45" w:type="dxa"/>
+            </w:tcMar>
           </w:tcPr>
           <w:p>
             <w:pPr>
@@ -4454,8 +4586,12 @@
               <w:top w:val="single" w:sz="4" w:space="0" w:color="000001"/>
               <w:left w:val="single" w:sz="4" w:space="0" w:color="000001"/>
               <w:bottom w:val="single" w:sz="4" w:space="0" w:color="000001"/>
+              <w:insideH w:val="single" w:sz="4" w:space="0" w:color="000001"/>
             </w:tcBorders>
             <w:shd w:fill="auto" w:val="clear"/>
+            <w:tcMar>
+              <w:left w:w="45" w:type="dxa"/>
+            </w:tcMar>
           </w:tcPr>
           <w:p>
             <w:pPr>
@@ -4481,8 +4617,13 @@
               <w:left w:val="single" w:sz="4" w:space="0" w:color="000001"/>
               <w:bottom w:val="single" w:sz="4" w:space="0" w:color="000001"/>
               <w:right w:val="single" w:sz="4" w:space="0" w:color="000001"/>
+              <w:insideH w:val="single" w:sz="4" w:space="0" w:color="000001"/>
+              <w:insideV w:val="single" w:sz="4" w:space="0" w:color="000001"/>
             </w:tcBorders>
             <w:shd w:fill="auto" w:val="clear"/>
+            <w:tcMar>
+              <w:left w:w="45" w:type="dxa"/>
+            </w:tcMar>
           </w:tcPr>
           <w:p>
             <w:pPr>
@@ -4525,8 +4666,12 @@
               <w:top w:val="single" w:sz="4" w:space="0" w:color="000001"/>
               <w:left w:val="single" w:sz="4" w:space="0" w:color="000001"/>
               <w:bottom w:val="single" w:sz="4" w:space="0" w:color="000001"/>
+              <w:insideH w:val="single" w:sz="4" w:space="0" w:color="000001"/>
             </w:tcBorders>
             <w:shd w:fill="auto" w:val="clear"/>
+            <w:tcMar>
+              <w:left w:w="45" w:type="dxa"/>
+            </w:tcMar>
           </w:tcPr>
           <w:p>
             <w:pPr>
@@ -4584,8 +4729,12 @@
               <w:top w:val="single" w:sz="4" w:space="0" w:color="000001"/>
               <w:left w:val="single" w:sz="4" w:space="0" w:color="000001"/>
               <w:bottom w:val="single" w:sz="4" w:space="0" w:color="000001"/>
+              <w:insideH w:val="single" w:sz="4" w:space="0" w:color="000001"/>
             </w:tcBorders>
             <w:shd w:fill="auto" w:val="clear"/>
+            <w:tcMar>
+              <w:left w:w="45" w:type="dxa"/>
+            </w:tcMar>
           </w:tcPr>
           <w:p>
             <w:pPr>
@@ -4625,8 +4774,12 @@
               <w:top w:val="single" w:sz="4" w:space="0" w:color="000001"/>
               <w:left w:val="single" w:sz="4" w:space="0" w:color="000001"/>
               <w:bottom w:val="single" w:sz="4" w:space="0" w:color="000001"/>
+              <w:insideH w:val="single" w:sz="4" w:space="0" w:color="000001"/>
             </w:tcBorders>
             <w:shd w:fill="auto" w:val="clear"/>
+            <w:tcMar>
+              <w:left w:w="45" w:type="dxa"/>
+            </w:tcMar>
           </w:tcPr>
           <w:p>
             <w:pPr>
@@ -4652,8 +4805,13 @@
               <w:left w:val="single" w:sz="4" w:space="0" w:color="000001"/>
               <w:bottom w:val="single" w:sz="4" w:space="0" w:color="000001"/>
               <w:right w:val="single" w:sz="4" w:space="0" w:color="000001"/>
+              <w:insideH w:val="single" w:sz="4" w:space="0" w:color="000001"/>
+              <w:insideV w:val="single" w:sz="4" w:space="0" w:color="000001"/>
             </w:tcBorders>
             <w:shd w:fill="auto" w:val="clear"/>
+            <w:tcMar>
+              <w:left w:w="45" w:type="dxa"/>
+            </w:tcMar>
           </w:tcPr>
           <w:p>
             <w:pPr>
@@ -4681,8 +4839,12 @@
               <w:top w:val="single" w:sz="4" w:space="0" w:color="000001"/>
               <w:left w:val="single" w:sz="4" w:space="0" w:color="000001"/>
               <w:bottom w:val="single" w:sz="4" w:space="0" w:color="000001"/>
+              <w:insideH w:val="single" w:sz="4" w:space="0" w:color="000001"/>
             </w:tcBorders>
             <w:shd w:fill="auto" w:val="clear"/>
+            <w:tcMar>
+              <w:left w:w="45" w:type="dxa"/>
+            </w:tcMar>
           </w:tcPr>
           <w:p>
             <w:pPr>
@@ -4740,8 +4902,12 @@
               <w:top w:val="single" w:sz="4" w:space="0" w:color="000001"/>
               <w:left w:val="single" w:sz="4" w:space="0" w:color="000001"/>
               <w:bottom w:val="single" w:sz="4" w:space="0" w:color="000001"/>
+              <w:insideH w:val="single" w:sz="4" w:space="0" w:color="000001"/>
             </w:tcBorders>
             <w:shd w:fill="auto" w:val="clear"/>
+            <w:tcMar>
+              <w:left w:w="45" w:type="dxa"/>
+            </w:tcMar>
           </w:tcPr>
           <w:p>
             <w:pPr>
@@ -4781,8 +4947,12 @@
               <w:top w:val="single" w:sz="4" w:space="0" w:color="000001"/>
               <w:left w:val="single" w:sz="4" w:space="0" w:color="000001"/>
               <w:bottom w:val="single" w:sz="4" w:space="0" w:color="000001"/>
+              <w:insideH w:val="single" w:sz="4" w:space="0" w:color="000001"/>
             </w:tcBorders>
             <w:shd w:fill="auto" w:val="clear"/>
+            <w:tcMar>
+              <w:left w:w="45" w:type="dxa"/>
+            </w:tcMar>
           </w:tcPr>
           <w:p>
             <w:pPr>
@@ -4808,8 +4978,13 @@
               <w:left w:val="single" w:sz="4" w:space="0" w:color="000001"/>
               <w:bottom w:val="single" w:sz="4" w:space="0" w:color="000001"/>
               <w:right w:val="single" w:sz="4" w:space="0" w:color="000001"/>
+              <w:insideH w:val="single" w:sz="4" w:space="0" w:color="000001"/>
+              <w:insideV w:val="single" w:sz="4" w:space="0" w:color="000001"/>
             </w:tcBorders>
             <w:shd w:fill="auto" w:val="clear"/>
+            <w:tcMar>
+              <w:left w:w="45" w:type="dxa"/>
+            </w:tcMar>
           </w:tcPr>
           <w:p>
             <w:pPr>
@@ -4852,8 +5027,12 @@
               <w:top w:val="single" w:sz="4" w:space="0" w:color="000001"/>
               <w:left w:val="single" w:sz="4" w:space="0" w:color="000001"/>
               <w:bottom w:val="single" w:sz="4" w:space="0" w:color="000001"/>
+              <w:insideH w:val="single" w:sz="4" w:space="0" w:color="000001"/>
             </w:tcBorders>
             <w:shd w:fill="auto" w:val="clear"/>
+            <w:tcMar>
+              <w:left w:w="45" w:type="dxa"/>
+            </w:tcMar>
           </w:tcPr>
           <w:p>
             <w:pPr>
@@ -4920,8 +5099,12 @@
               <w:top w:val="single" w:sz="4" w:space="0" w:color="000001"/>
               <w:left w:val="single" w:sz="4" w:space="0" w:color="000001"/>
               <w:bottom w:val="single" w:sz="4" w:space="0" w:color="000001"/>
+              <w:insideH w:val="single" w:sz="4" w:space="0" w:color="000001"/>
             </w:tcBorders>
             <w:shd w:fill="auto" w:val="clear"/>
+            <w:tcMar>
+              <w:left w:w="45" w:type="dxa"/>
+            </w:tcMar>
           </w:tcPr>
           <w:p>
             <w:pPr>
@@ -4961,8 +5144,12 @@
               <w:top w:val="single" w:sz="4" w:space="0" w:color="000001"/>
               <w:left w:val="single" w:sz="4" w:space="0" w:color="000001"/>
               <w:bottom w:val="single" w:sz="4" w:space="0" w:color="000001"/>
+              <w:insideH w:val="single" w:sz="4" w:space="0" w:color="000001"/>
             </w:tcBorders>
             <w:shd w:fill="auto" w:val="clear"/>
+            <w:tcMar>
+              <w:left w:w="45" w:type="dxa"/>
+            </w:tcMar>
           </w:tcPr>
           <w:p>
             <w:pPr>
@@ -4988,8 +5175,13 @@
               <w:left w:val="single" w:sz="4" w:space="0" w:color="000001"/>
               <w:bottom w:val="single" w:sz="4" w:space="0" w:color="000001"/>
               <w:right w:val="single" w:sz="4" w:space="0" w:color="000001"/>
+              <w:insideH w:val="single" w:sz="4" w:space="0" w:color="000001"/>
+              <w:insideV w:val="single" w:sz="4" w:space="0" w:color="000001"/>
             </w:tcBorders>
             <w:shd w:fill="auto" w:val="clear"/>
+            <w:tcMar>
+              <w:left w:w="45" w:type="dxa"/>
+            </w:tcMar>
           </w:tcPr>
           <w:p>
             <w:pPr>
@@ -5075,7 +5267,6 @@
       <w:pPr>
         <w:pStyle w:val="Normal"/>
         <w:tabs>
-          <w:tab w:val="clear" w:pos="720"/>
           <w:tab w:val="left" w:pos="4396" w:leader="none"/>
         </w:tabs>
         <w:spacing w:lineRule="auto" w:line="360"/>
@@ -5103,7 +5294,6 @@
       <w:pPr>
         <w:pStyle w:val="Normal"/>
         <w:tabs>
-          <w:tab w:val="clear" w:pos="720"/>
           <w:tab w:val="left" w:pos="4396" w:leader="none"/>
         </w:tabs>
         <w:spacing w:lineRule="auto" w:line="360"/>
@@ -6476,6 +6666,24 @@
     </w:p>
     <w:p>
       <w:pPr>
+        <w:pStyle w:val="Normal"/>
+        <w:shd w:val="clear" w:color="auto" w:fill="FFFFFF"/>
+        <w:spacing w:lineRule="auto" w:line="360"/>
+        <w:jc w:val="both"/>
+        <w:rPr>
+          <w:rFonts w:ascii="Times New Roman" w:hAnsi="Times New Roman"/>
+          <w:color w:val="000000"/>
+        </w:rPr>
+      </w:pPr>
+      <w:r>
+        <w:rPr>
+          <w:rFonts w:ascii="Times New Roman" w:hAnsi="Times New Roman"/>
+          <w:color w:val="000000"/>
+        </w:rPr>
+      </w:r>
+    </w:p>
+    <w:p>
+      <w:pPr>
         <w:pStyle w:val="TextBody"/>
         <w:shd w:val="clear" w:color="auto" w:fill="FFFFFF"/>
         <w:spacing w:lineRule="auto" w:line="360"/>
@@ -6534,21 +6742,7 @@
           <w:rFonts w:ascii="Times New Roman" w:hAnsi="Times New Roman"/>
           <w:color w:val="000000"/>
         </w:rPr>
-        <w:t xml:space="preserve"> isolates, we assessed gene expression of relevant cytokines in the spleen and caecum. Expression levels </w:t>
-      </w:r>
-      <w:r>
-        <w:rPr>
-          <w:rFonts w:ascii="Times New Roman" w:hAnsi="Times New Roman"/>
-          <w:color w:val="000000"/>
-        </w:rPr>
-        <w:t>in the spleen</w:t>
-      </w:r>
-      <w:r>
-        <w:rPr>
-          <w:rFonts w:ascii="Times New Roman" w:hAnsi="Times New Roman"/>
-          <w:color w:val="000000"/>
-        </w:rPr>
-        <w:t xml:space="preserve"> for most genes differ significantly between uninfected controls and mice infected with the laboratory isolate </w:t>
+        <w:t xml:space="preserve"> isolates, we assessed gene expression of relevant cytokines in the spleen and caecum. Expression levels in the spleen for most genes differ significantly between uninfected controls and mice infected with the laboratory isolate </w:t>
       </w:r>
       <w:r>
         <w:rPr>
@@ -6564,21 +6758,7 @@
           <w:rFonts w:ascii="Times New Roman" w:hAnsi="Times New Roman"/>
           <w:color w:val="000000"/>
         </w:rPr>
-        <w:t xml:space="preserve"> BayerHaberkorn1970 (Figure 4).We used linear mixed effect models with dpi as random effect to “pool” information over multiple dpi</w:t>
-      </w:r>
-      <w:r>
-        <w:rPr>
-          <w:rFonts w:ascii="Times New Roman" w:hAnsi="Times New Roman"/>
-          <w:color w:val="000000"/>
-        </w:rPr>
-        <w:t>s</w:t>
-      </w:r>
-      <w:r>
-        <w:rPr>
-          <w:rFonts w:ascii="Times New Roman" w:hAnsi="Times New Roman"/>
-          <w:color w:val="000000"/>
-        </w:rPr>
-        <w:t xml:space="preserve">, effectively increasing sample sizes (Table 2). Mice infected with </w:t>
+        <w:t xml:space="preserve"> BayerHaberkorn1970 (Figure 4).We used linear mixed effect models with dpi as random effect to “pool” information over multiple dpis, effectively increasing sample sizes (Table 2). Mice infected with </w:t>
       </w:r>
       <w:r>
         <w:rPr>
@@ -6630,25 +6810,7 @@
           <w:iCs/>
           <w:color w:val="000000"/>
         </w:rPr>
-        <w:t>I</w:t>
-      </w:r>
-      <w:r>
-        <w:rPr>
-          <w:rFonts w:ascii="Times New Roman" w:hAnsi="Times New Roman"/>
-          <w:i/>
-          <w:iCs/>
-          <w:color w:val="000000"/>
-        </w:rPr>
-        <w:t>L</w:t>
-      </w:r>
-      <w:r>
-        <w:rPr>
-          <w:rFonts w:ascii="Times New Roman" w:hAnsi="Times New Roman"/>
-          <w:i/>
-          <w:iCs/>
-          <w:color w:val="000000"/>
-        </w:rPr>
-        <w:t>-10</w:t>
+        <w:t>IL-10</w:t>
       </w:r>
       <w:r>
         <w:rPr>
@@ -6664,25 +6826,7 @@
           <w:iCs/>
           <w:color w:val="000000"/>
         </w:rPr>
-        <w:t>I</w:t>
-      </w:r>
-      <w:r>
-        <w:rPr>
-          <w:rFonts w:ascii="Times New Roman" w:hAnsi="Times New Roman"/>
-          <w:i/>
-          <w:iCs/>
-          <w:color w:val="000000"/>
-        </w:rPr>
-        <w:t>L</w:t>
-      </w:r>
-      <w:r>
-        <w:rPr>
-          <w:rFonts w:ascii="Times New Roman" w:hAnsi="Times New Roman"/>
-          <w:i/>
-          <w:iCs/>
-          <w:color w:val="000000"/>
-        </w:rPr>
-        <w:t>-12</w:t>
+        <w:t>IL-12</w:t>
       </w:r>
       <w:r>
         <w:rPr>
@@ -6698,25 +6842,7 @@
           <w:iCs/>
           <w:color w:val="000000"/>
         </w:rPr>
-        <w:t>T</w:t>
-      </w:r>
-      <w:r>
-        <w:rPr>
-          <w:rFonts w:ascii="Times New Roman" w:hAnsi="Times New Roman"/>
-          <w:i/>
-          <w:iCs/>
-          <w:color w:val="000000"/>
-        </w:rPr>
-        <w:t>GF-</w:t>
-      </w:r>
-      <w:r>
-        <w:rPr>
-          <w:rFonts w:ascii="Times New Roman" w:hAnsi="Times New Roman"/>
-          <w:i/>
-          <w:iCs/>
-          <w:color w:val="000000"/>
-        </w:rPr>
-        <w:t>β</w:t>
+        <w:t>TGF-β</w:t>
       </w:r>
       <w:r>
         <w:rPr>
@@ -6732,25 +6858,7 @@
           <w:iCs/>
           <w:color w:val="000000"/>
         </w:rPr>
-        <w:t>S</w:t>
-      </w:r>
-      <w:r>
-        <w:rPr>
-          <w:rFonts w:ascii="Times New Roman" w:hAnsi="Times New Roman"/>
-          <w:i/>
-          <w:iCs/>
-          <w:color w:val="000000"/>
-        </w:rPr>
-        <w:t>TAT</w:t>
-      </w:r>
-      <w:r>
-        <w:rPr>
-          <w:rFonts w:ascii="Times New Roman" w:hAnsi="Times New Roman"/>
-          <w:i/>
-          <w:iCs/>
-          <w:color w:val="000000"/>
-        </w:rPr>
-        <w:t>6</w:t>
+        <w:t>STAT6</w:t>
       </w:r>
       <w:r>
         <w:rPr>
@@ -6782,25 +6890,7 @@
           <w:iCs/>
           <w:color w:val="000000"/>
         </w:rPr>
-        <w:t>I</w:t>
-      </w:r>
-      <w:r>
-        <w:rPr>
-          <w:rFonts w:ascii="Times New Roman" w:hAnsi="Times New Roman"/>
-          <w:i/>
-          <w:iCs/>
-          <w:color w:val="000000"/>
-        </w:rPr>
-        <w:t>L</w:t>
-      </w:r>
-      <w:r>
-        <w:rPr>
-          <w:rFonts w:ascii="Times New Roman" w:hAnsi="Times New Roman"/>
-          <w:i/>
-          <w:iCs/>
-          <w:color w:val="000000"/>
-        </w:rPr>
-        <w:t>-6</w:t>
+        <w:t>IL-6</w:t>
       </w:r>
       <w:r>
         <w:rPr>
@@ -6816,25 +6906,7 @@
           <w:iCs/>
           <w:color w:val="000000"/>
         </w:rPr>
-        <w:t>I</w:t>
-      </w:r>
-      <w:r>
-        <w:rPr>
-          <w:rFonts w:ascii="Times New Roman" w:hAnsi="Times New Roman"/>
-          <w:i/>
-          <w:iCs/>
-          <w:color w:val="000000"/>
-        </w:rPr>
-        <w:t>FN</w:t>
-      </w:r>
-      <w:r>
-        <w:rPr>
-          <w:rFonts w:ascii="Times New Roman" w:hAnsi="Times New Roman"/>
-          <w:i/>
-          <w:iCs/>
-          <w:color w:val="000000"/>
-        </w:rPr>
-        <w:t>-γ</w:t>
+        <w:t>IFN-γ</w:t>
       </w:r>
       <w:r>
         <w:rPr>
@@ -6967,34 +7039,58 @@
         <w:jc w:val="both"/>
         <w:rPr/>
       </w:pPr>
-      <w:commentRangeStart w:id="2"/>
-      <w:r>
-        <w:rPr>
-          <w:rFonts w:ascii="Times New Roman" w:hAnsi="Times New Roman"/>
-          <w:color w:val="000000"/>
-        </w:rPr>
-        <w:t xml:space="preserve">Expression levels </w:t>
-      </w:r>
-      <w:r>
-        <w:rPr>
-          <w:rFonts w:ascii="Times New Roman" w:hAnsi="Times New Roman"/>
-          <w:color w:val="000000"/>
-        </w:rPr>
-        <w:t>in the spleen</w:t>
-      </w:r>
-      <w:r>
-        <w:rPr>
-          <w:rFonts w:ascii="Times New Roman" w:hAnsi="Times New Roman"/>
-          <w:color w:val="000000"/>
-        </w:rPr>
-        <w:t xml:space="preserve"> for most genes differ significantly between uninfected controls and mice infected with the laboratory isolate </w:t>
-      </w:r>
-      <w:r>
-        <w:rPr>
-          <w:rFonts w:ascii="Times New Roman" w:hAnsi="Times New Roman"/>
-          <w:i/>
-          <w:iCs/>
-          <w:color w:val="000000"/>
+      <w:r>
+        <w:rPr>
+          <w:rFonts w:ascii="Times New Roman" w:hAnsi="Times New Roman"/>
+          <w:color w:val="000000"/>
+        </w:rPr>
+        <w:t>Some genes show (according to the model outlined above) non-significant differences in gene expression profiles over the negative control for the whole course of infection. This includes differences between infections with different parasite isolates (Figure 4).</w:t>
+      </w:r>
+      <w:r>
+        <w:rPr>
+          <w:rFonts w:ascii="Times New Roman" w:hAnsi="Times New Roman"/>
+        </w:rPr>
+        <w:t xml:space="preserve"> We did not analyse these differences on individual days statistically due to the low sample sizes, but give a description of our observations. </w:t>
+      </w:r>
+      <w:r>
+        <w:rPr>
+          <w:rFonts w:ascii="Times New Roman" w:hAnsi="Times New Roman"/>
+          <w:i/>
+          <w:iCs/>
+        </w:rPr>
+        <w:t>IL-6</w:t>
+      </w:r>
+      <w:r>
+        <w:rPr>
+          <w:rFonts w:ascii="Times New Roman" w:hAnsi="Times New Roman"/>
+        </w:rPr>
+        <w:t xml:space="preserve"> shows elevated levels of expression for all infection groups compared to controls at 5 dpi. Expression levels for </w:t>
+      </w:r>
+      <w:r>
+        <w:rPr>
+          <w:rFonts w:ascii="Times New Roman" w:hAnsi="Times New Roman"/>
+          <w:i/>
+          <w:iCs/>
+          <w:color w:val="000000"/>
+          <w:highlight w:val="white"/>
+        </w:rPr>
+        <w:t>IFN-γ</w:t>
+      </w:r>
+      <w:r>
+        <w:rPr>
+          <w:rFonts w:ascii="Times New Roman" w:hAnsi="Times New Roman"/>
+          <w:color w:val="000000"/>
+          <w:highlight w:val="white"/>
+        </w:rPr>
+        <w:t xml:space="preserve"> seem elevated only at 5 dpi and only in infections with the </w:t>
+      </w:r>
+      <w:r>
+        <w:rPr>
+          <w:rFonts w:ascii="Times New Roman" w:hAnsi="Times New Roman"/>
+          <w:i/>
+          <w:iCs/>
+          <w:color w:val="000000"/>
+          <w:highlight w:val="white"/>
         </w:rPr>
         <w:t>E. falciformis</w:t>
       </w:r>
@@ -7002,23 +7098,149 @@
         <w:rPr>
           <w:rFonts w:ascii="Times New Roman" w:hAnsi="Times New Roman"/>
           <w:color w:val="000000"/>
-        </w:rPr>
-        <w:t xml:space="preserve"> BayerHaberkorn1970 (Figure 4)</w:t>
-      </w:r>
-      <w:r>
-        <w:rPr>
-          <w:rFonts w:ascii="Times New Roman" w:hAnsi="Times New Roman"/>
-          <w:color w:val="000000"/>
-        </w:rPr>
-      </w:r>
-      <w:commentRangeEnd w:id="2"/>
-      <w:r>
-        <w:commentReference w:id="2"/>
-      </w:r>
-      <w:r>
-        <w:rPr>
-          <w:rFonts w:ascii="Times New Roman" w:hAnsi="Times New Roman"/>
-          <w:color w:val="000000"/>
+          <w:highlight w:val="white"/>
+        </w:rPr>
+        <w:t xml:space="preserve"> BayerHaberkorn1970. Both cases of potential elevations in expression fail to be detected as significant over controls in our mixed effect models, likely because they are transient and diminished already at 7 dpi. </w:t>
+      </w:r>
+      <w:r>
+        <w:rPr>
+          <w:rFonts w:ascii="Times New Roman" w:hAnsi="Times New Roman"/>
+          <w:i/>
+          <w:iCs/>
+        </w:rPr>
+        <w:t>IL-10</w:t>
+      </w:r>
+      <w:r>
+        <w:rPr>
+          <w:rFonts w:ascii="Times New Roman" w:hAnsi="Times New Roman"/>
+        </w:rPr>
+        <w:t xml:space="preserve">, </w:t>
+      </w:r>
+      <w:r>
+        <w:rPr>
+          <w:rFonts w:ascii="Times New Roman" w:hAnsi="Times New Roman"/>
+          <w:i/>
+          <w:iCs/>
+        </w:rPr>
+        <w:t>IL-12</w:t>
+      </w:r>
+      <w:r>
+        <w:rPr>
+          <w:rFonts w:ascii="Times New Roman" w:hAnsi="Times New Roman"/>
+        </w:rPr>
+        <w:t xml:space="preserve">, </w:t>
+      </w:r>
+      <w:r>
+        <w:rPr>
+          <w:rFonts w:ascii="Times New Roman" w:hAnsi="Times New Roman"/>
+          <w:i/>
+          <w:iCs/>
+        </w:rPr>
+        <w:t>STAT6</w:t>
+      </w:r>
+      <w:r>
+        <w:rPr>
+          <w:rFonts w:ascii="Times New Roman" w:hAnsi="Times New Roman"/>
+        </w:rPr>
+        <w:t xml:space="preserve"> and </w:t>
+      </w:r>
+      <w:r>
+        <w:rPr>
+          <w:rFonts w:ascii="Times New Roman" w:hAnsi="Times New Roman"/>
+          <w:i/>
+          <w:iCs/>
+        </w:rPr>
+        <w:t>CXCL9</w:t>
+      </w:r>
+      <w:r>
+        <w:rPr>
+          <w:rFonts w:ascii="Times New Roman" w:hAnsi="Times New Roman"/>
+        </w:rPr>
+        <w:t xml:space="preserve"> show elevated expression levels at multiple days of infection with </w:t>
+      </w:r>
+      <w:r>
+        <w:rPr>
+          <w:rFonts w:ascii="Times New Roman" w:hAnsi="Times New Roman"/>
+          <w:i/>
+          <w:iCs/>
+        </w:rPr>
+        <w:t>E. falciformis</w:t>
+      </w:r>
+      <w:r>
+        <w:rPr>
+          <w:rFonts w:ascii="Times New Roman" w:hAnsi="Times New Roman"/>
+        </w:rPr>
+        <w:t xml:space="preserve"> BayerHaberkorn1970 compared to all other infection groups (and were thus significant in our model). </w:t>
+      </w:r>
+      <w:r>
+        <w:rPr>
+          <w:rFonts w:ascii="Times New Roman" w:hAnsi="Times New Roman"/>
+          <w:i/>
+          <w:iCs/>
+          <w:color w:val="000000"/>
+          <w:highlight w:val="white"/>
+        </w:rPr>
+        <w:t>TGF-β</w:t>
+      </w:r>
+      <w:r>
+        <w:rPr>
+          <w:rFonts w:ascii="Times New Roman" w:hAnsi="Times New Roman"/>
+          <w:color w:val="000000"/>
+          <w:highlight w:val="white"/>
+        </w:rPr>
+        <w:t xml:space="preserve"> shows elevated expression levels early in infection with </w:t>
+      </w:r>
+      <w:r>
+        <w:rPr>
+          <w:rFonts w:ascii="Times New Roman" w:hAnsi="Times New Roman"/>
+          <w:i/>
+          <w:iCs/>
+          <w:color w:val="000000"/>
+          <w:highlight w:val="white"/>
+        </w:rPr>
+        <w:t>E. ferrisi</w:t>
+      </w:r>
+      <w:r>
+        <w:rPr>
+          <w:rFonts w:ascii="Times New Roman" w:hAnsi="Times New Roman"/>
+          <w:color w:val="000000"/>
+          <w:highlight w:val="white"/>
+        </w:rPr>
+        <w:t xml:space="preserve"> (3 and 5 dpi) and late in infections with </w:t>
+      </w:r>
+      <w:r>
+        <w:rPr>
+          <w:rFonts w:ascii="Times New Roman" w:hAnsi="Times New Roman"/>
+          <w:i/>
+          <w:iCs/>
+          <w:color w:val="000000"/>
+          <w:highlight w:val="white"/>
+        </w:rPr>
+        <w:t>E. falciformis</w:t>
+      </w:r>
+      <w:r>
+        <w:rPr>
+          <w:rFonts w:ascii="Times New Roman" w:hAnsi="Times New Roman"/>
+          <w:color w:val="000000"/>
+          <w:highlight w:val="white"/>
+        </w:rPr>
+        <w:t xml:space="preserve"> BayerHaberkorn (7 and 9 dpi). Taken together these observations add detail on the individual cytokines and underline our general finding of differences between wild-derived and laboratory isolates of </w:t>
+      </w:r>
+      <w:r>
+        <w:rPr>
+          <w:rFonts w:ascii="Times New Roman" w:hAnsi="Times New Roman"/>
+          <w:i/>
+          <w:iCs/>
+          <w:color w:val="000000"/>
+          <w:highlight w:val="white"/>
+        </w:rPr>
+        <w:t>E. falciformis</w:t>
+      </w:r>
+      <w:r>
+        <w:rPr>
+          <w:rFonts w:ascii="Times New Roman" w:hAnsi="Times New Roman"/>
+          <w:color w:val="000000"/>
+          <w:highlight w:val="white"/>
         </w:rPr>
         <w:t xml:space="preserve">. </w:t>
       </w:r>
@@ -7028,61 +7250,39 @@
         <w:pStyle w:val="TextBodyIndent"/>
         <w:spacing w:lineRule="auto" w:line="360"/>
         <w:jc w:val="both"/>
-        <w:rPr/>
+        <w:rPr>
+          <w:rFonts w:ascii="Times New Roman" w:hAnsi="Times New Roman"/>
+          <w:color w:val="000000"/>
+          <w:highlight w:val="white"/>
+        </w:rPr>
       </w:pPr>
       <w:r>
-        <w:rPr>
-          <w:rFonts w:ascii="Times New Roman" w:hAnsi="Times New Roman"/>
-          <w:color w:val="000000"/>
-        </w:rPr>
-        <w:t>Some genes show (according to the model outlined above) non-significant differences in gene expression profiles over the negative control for the whole course of infection. This includes differences between infections with different parasite isolates (Figure 4).</w:t>
-      </w:r>
-      <w:r>
-        <w:rPr>
-          <w:rFonts w:ascii="Times New Roman" w:hAnsi="Times New Roman"/>
-        </w:rPr>
-        <w:t xml:space="preserve"> We did not analyse these differences on individual days statistically due to the low sample sizes, but give a description of our observations. </w:t>
-      </w:r>
-      <w:r>
-        <w:rPr>
-          <w:rFonts w:ascii="Times New Roman" w:hAnsi="Times New Roman"/>
-          <w:i/>
-          <w:iCs/>
-        </w:rPr>
-        <w:t>I</w:t>
-      </w:r>
-      <w:r>
-        <w:rPr>
-          <w:rFonts w:ascii="Times New Roman" w:hAnsi="Times New Roman"/>
-          <w:i/>
-          <w:iCs/>
-        </w:rPr>
-        <w:t>L</w:t>
-      </w:r>
-      <w:r>
-        <w:rPr>
-          <w:rFonts w:ascii="Times New Roman" w:hAnsi="Times New Roman"/>
-          <w:i/>
-          <w:iCs/>
-        </w:rPr>
-        <w:t>-6</w:t>
-      </w:r>
-      <w:r>
-        <w:rPr>
-          <w:rFonts w:ascii="Times New Roman" w:hAnsi="Times New Roman"/>
-        </w:rPr>
-        <w:t xml:space="preserve"> shows elevated levels of expression for all infection groups compared to controls at 5 dpi. Expression levels for </w:t>
-      </w:r>
-      <w:r>
-        <w:rPr>
-          <w:rFonts w:ascii="Times New Roman" w:hAnsi="Times New Roman"/>
-          <w:i/>
-          <w:iCs/>
+        <w:rPr/>
+      </w:r>
+    </w:p>
+    <w:p>
+      <w:pPr>
+        <w:pStyle w:val="TextBodyIndent"/>
+        <w:spacing w:lineRule="auto" w:line="360"/>
+        <w:jc w:val="both"/>
+        <w:rPr>
+          <w:rFonts w:ascii="Times New Roman" w:hAnsi="Times New Roman"/>
           <w:color w:val="000000"/>
           <w:highlight w:val="white"/>
         </w:rPr>
-        <w:t>I</w:t>
-      </w:r>
+      </w:pPr>
+      <w:r>
+        <w:rPr/>
+      </w:r>
+    </w:p>
+    <w:p>
+      <w:pPr>
+        <w:pStyle w:val="TextBodyIndent"/>
+        <w:spacing w:lineRule="auto" w:line="360"/>
+        <w:jc w:val="both"/>
+        <w:rPr/>
+      </w:pPr>
+      <w:commentRangeStart w:id="2"/>
       <w:r>
         <w:rPr>
           <w:rFonts w:ascii="Times New Roman" w:hAnsi="Times New Roman"/>
@@ -7091,7 +7291,7 @@
           <w:color w:val="000000"/>
           <w:highlight w:val="white"/>
         </w:rPr>
-        <w:t>FN-</w:t>
+        <w:t>Expression levels in the spleen for most genes differ significantly between uninfected controls and mice infected with the laboratory isolate E. falciformis BayerHaberkorn1970 (Figure 4)</w:t>
       </w:r>
       <w:r>
         <w:rPr>
@@ -7101,24 +7301,94 @@
           <w:color w:val="000000"/>
           <w:highlight w:val="white"/>
         </w:rPr>
-        <w:t>γ</w:t>
-      </w:r>
-      <w:r>
-        <w:rPr>
-          <w:rFonts w:ascii="Times New Roman" w:hAnsi="Times New Roman"/>
+      </w:r>
+      <w:commentRangeEnd w:id="2"/>
+      <w:r>
+        <w:commentReference w:id="2"/>
+      </w:r>
+      <w:r>
+        <w:rPr>
+          <w:rFonts w:ascii="Times New Roman" w:hAnsi="Times New Roman"/>
+          <w:i/>
+          <w:iCs/>
           <w:color w:val="000000"/>
           <w:highlight w:val="white"/>
         </w:rPr>
-        <w:t xml:space="preserve"> seem elevated only at 5 dpi and only in infections with the </w:t>
-      </w:r>
-      <w:r>
-        <w:rPr>
-          <w:rFonts w:ascii="Times New Roman" w:hAnsi="Times New Roman"/>
-          <w:i/>
-          <w:iCs/>
+        <w:t>.</w:t>
+      </w:r>
+    </w:p>
+    <w:p>
+      <w:pPr>
+        <w:pStyle w:val="TextBodyIndent"/>
+        <w:spacing w:lineRule="auto" w:line="360"/>
+        <w:jc w:val="left"/>
+        <w:rPr/>
+      </w:pPr>
+      <w:r>
+        <w:rPr>
+          <w:rFonts w:ascii="Times New Roman" w:hAnsi="Times New Roman"/>
           <w:color w:val="000000"/>
           <w:highlight w:val="white"/>
         </w:rPr>
+        <w:t xml:space="preserve">Expression levels in the crude caecum tissue show observable differences between uninfected controls and infected mice, varying by strain and gene target. Mice infected with  </w:t>
+      </w:r>
+      <w:r>
+        <w:rPr>
+          <w:rFonts w:ascii="Times New Roman" w:hAnsi="Times New Roman"/>
+          <w:i/>
+          <w:iCs/>
+          <w:color w:val="000000"/>
+          <w:highlight w:val="white"/>
+        </w:rPr>
+        <w:t xml:space="preserve">E. falciformis </w:t>
+      </w:r>
+      <w:r>
+        <w:rPr>
+          <w:rFonts w:ascii="Times New Roman" w:hAnsi="Times New Roman"/>
+          <w:color w:val="000000"/>
+          <w:highlight w:val="white"/>
+        </w:rPr>
+        <w:t>BayerHaberkorn1970</w:t>
+      </w:r>
+    </w:p>
+    <w:p>
+      <w:pPr>
+        <w:pStyle w:val="TextBodyIndent"/>
+        <w:spacing w:lineRule="auto" w:line="360"/>
+        <w:jc w:val="both"/>
+        <w:rPr>
+          <w:rFonts w:ascii="Times New Roman" w:hAnsi="Times New Roman"/>
+          <w:color w:val="000000"/>
+          <w:highlight w:val="white"/>
+        </w:rPr>
+      </w:pPr>
+      <w:r>
+        <w:rPr/>
+      </w:r>
+    </w:p>
+    <w:p>
+      <w:pPr>
+        <w:pStyle w:val="TextBodyIndent"/>
+        <w:spacing w:lineRule="auto" w:line="360"/>
+        <w:jc w:val="both"/>
+        <w:rPr/>
+      </w:pPr>
+      <w:r>
+        <w:rPr>
+          <w:rFonts w:ascii="Times New Roman" w:hAnsi="Times New Roman"/>
+          <w:color w:val="000000"/>
+          <w:highlight w:val="white"/>
+        </w:rPr>
+        <w:t xml:space="preserve">In summary host gene expression of genes relevant for immune responses does not differ significantly from uninfected controls during infection with wild derived isolates of both </w:t>
+      </w:r>
+      <w:r>
+        <w:rPr>
+          <w:rFonts w:ascii="Times New Roman" w:hAnsi="Times New Roman"/>
+          <w:i/>
+          <w:iCs/>
+          <w:color w:val="000000"/>
+          <w:highlight w:val="white"/>
+        </w:rPr>
         <w:t>E. falciformis</w:t>
       </w:r>
       <w:r>
@@ -7127,96 +7397,6 @@
           <w:color w:val="000000"/>
           <w:highlight w:val="white"/>
         </w:rPr>
-        <w:t xml:space="preserve"> BayerHaberkorn1970. Both cases of potential elevations in expression fail to be detected as significant over controls in our mixed effect models, likely because they are transient and diminished already at 7 dpi. </w:t>
-      </w:r>
-      <w:r>
-        <w:rPr>
-          <w:rFonts w:ascii="Times New Roman" w:hAnsi="Times New Roman"/>
-          <w:i/>
-          <w:iCs/>
-        </w:rPr>
-        <w:t>I</w:t>
-      </w:r>
-      <w:r>
-        <w:rPr>
-          <w:rFonts w:ascii="Times New Roman" w:hAnsi="Times New Roman"/>
-          <w:i/>
-          <w:iCs/>
-        </w:rPr>
-        <w:t>L</w:t>
-      </w:r>
-      <w:r>
-        <w:rPr>
-          <w:rFonts w:ascii="Times New Roman" w:hAnsi="Times New Roman"/>
-          <w:i/>
-          <w:iCs/>
-        </w:rPr>
-        <w:t>-10</w:t>
-      </w:r>
-      <w:r>
-        <w:rPr>
-          <w:rFonts w:ascii="Times New Roman" w:hAnsi="Times New Roman"/>
-        </w:rPr>
-        <w:t xml:space="preserve">, </w:t>
-      </w:r>
-      <w:r>
-        <w:rPr>
-          <w:rFonts w:ascii="Times New Roman" w:hAnsi="Times New Roman"/>
-          <w:i/>
-          <w:iCs/>
-        </w:rPr>
-        <w:t>I</w:t>
-      </w:r>
-      <w:r>
-        <w:rPr>
-          <w:rFonts w:ascii="Times New Roman" w:hAnsi="Times New Roman"/>
-          <w:i/>
-          <w:iCs/>
-        </w:rPr>
-        <w:t>L</w:t>
-      </w:r>
-      <w:r>
-        <w:rPr>
-          <w:rFonts w:ascii="Times New Roman" w:hAnsi="Times New Roman"/>
-          <w:i/>
-          <w:iCs/>
-        </w:rPr>
-        <w:t>-12</w:t>
-      </w:r>
-      <w:r>
-        <w:rPr>
-          <w:rFonts w:ascii="Times New Roman" w:hAnsi="Times New Roman"/>
-        </w:rPr>
-        <w:t xml:space="preserve">, </w:t>
-      </w:r>
-      <w:r>
-        <w:rPr>
-          <w:rFonts w:ascii="Times New Roman" w:hAnsi="Times New Roman"/>
-          <w:i/>
-          <w:iCs/>
-        </w:rPr>
-        <w:t>S</w:t>
-      </w:r>
-      <w:r>
-        <w:rPr>
-          <w:rFonts w:ascii="Times New Roman" w:hAnsi="Times New Roman"/>
-          <w:i/>
-          <w:iCs/>
-        </w:rPr>
-        <w:t>TAT</w:t>
-      </w:r>
-      <w:r>
-        <w:rPr>
-          <w:rFonts w:ascii="Times New Roman" w:hAnsi="Times New Roman"/>
-          <w:i/>
-          <w:iCs/>
-        </w:rPr>
-        <w:t>6</w:t>
-      </w:r>
-      <w:r>
-        <w:rPr>
-          <w:rFonts w:ascii="Times New Roman" w:hAnsi="Times New Roman"/>
-        </w:rPr>
         <w:t xml:space="preserve"> and </w:t>
       </w:r>
       <w:r>
@@ -7224,38 +7404,36 @@
           <w:rFonts w:ascii="Times New Roman" w:hAnsi="Times New Roman"/>
           <w:i/>
           <w:iCs/>
-        </w:rPr>
-        <w:t>CXCL9</w:t>
-      </w:r>
-      <w:r>
-        <w:rPr>
-          <w:rFonts w:ascii="Times New Roman" w:hAnsi="Times New Roman"/>
-        </w:rPr>
-        <w:t xml:space="preserve"> show elevated expression levels at multiple days of infection with </w:t>
-      </w:r>
-      <w:r>
-        <w:rPr>
-          <w:rFonts w:ascii="Times New Roman" w:hAnsi="Times New Roman"/>
-          <w:i/>
-          <w:iCs/>
+          <w:color w:val="000000"/>
+          <w:highlight w:val="white"/>
+        </w:rPr>
+        <w:t>E. ferrisi</w:t>
+      </w:r>
+      <w:r>
+        <w:rPr>
+          <w:rFonts w:ascii="Times New Roman" w:hAnsi="Times New Roman"/>
+          <w:color w:val="000000"/>
+          <w:highlight w:val="white"/>
+        </w:rPr>
+        <w:t xml:space="preserve">. In contrast, most genes are expressed at significantly higher levels in infections with the laboratory isolate of </w:t>
+      </w:r>
+      <w:r>
+        <w:rPr>
+          <w:rFonts w:ascii="Times New Roman" w:hAnsi="Times New Roman"/>
+          <w:i/>
+          <w:iCs/>
+          <w:color w:val="000000"/>
+          <w:highlight w:val="white"/>
         </w:rPr>
         <w:t>E. falciformis</w:t>
       </w:r>
       <w:r>
         <w:rPr>
           <w:rFonts w:ascii="Times New Roman" w:hAnsi="Times New Roman"/>
-        </w:rPr>
-        <w:t xml:space="preserve"> BayerHaberkorn1970 compared to all other infection groups (and were thus significant in our model). </w:t>
-      </w:r>
-      <w:r>
-        <w:rPr>
-          <w:rFonts w:ascii="Times New Roman" w:hAnsi="Times New Roman"/>
-          <w:i/>
-          <w:iCs/>
           <w:color w:val="000000"/>
           <w:highlight w:val="white"/>
         </w:rPr>
-        <w:t>T</w:t>
+        <w:t xml:space="preserve"> BayerHaberkorn1970 compared to uninfected controls but also to all other infections including those with the wild derived </w:t>
       </w:r>
       <w:r>
         <w:rPr>
@@ -7265,79 +7443,43 @@
           <w:color w:val="000000"/>
           <w:highlight w:val="white"/>
         </w:rPr>
-        <w:t>GF-</w:t>
-      </w:r>
-      <w:r>
-        <w:rPr>
-          <w:rFonts w:ascii="Times New Roman" w:hAnsi="Times New Roman"/>
-          <w:i/>
-          <w:iCs/>
+        <w:t>E. falciformis</w:t>
+      </w:r>
+      <w:r>
+        <w:rPr>
+          <w:rFonts w:ascii="Times New Roman" w:hAnsi="Times New Roman"/>
           <w:color w:val="000000"/>
           <w:highlight w:val="white"/>
         </w:rPr>
-        <w:t>β</w:t>
-      </w:r>
-      <w:r>
-        <w:rPr>
-          <w:rFonts w:ascii="Times New Roman" w:hAnsi="Times New Roman"/>
+        <w:t xml:space="preserve"> Brandenburg88 isolate</w:t>
+      </w:r>
+      <w:r>
+        <w:rPr>
+          <w:rFonts w:ascii="Times New Roman" w:hAnsi="Times New Roman"/>
+          <w:i/>
+          <w:iCs/>
           <w:color w:val="000000"/>
           <w:highlight w:val="white"/>
         </w:rPr>
-        <w:t xml:space="preserve"> shows elevated expression levels early in infection with </w:t>
-      </w:r>
-      <w:r>
-        <w:rPr>
-          <w:rFonts w:ascii="Times New Roman" w:hAnsi="Times New Roman"/>
+        <w:t xml:space="preserve">. </w:t>
+      </w:r>
+    </w:p>
+    <w:p>
+      <w:pPr>
+        <w:pStyle w:val="TextBodyIndent"/>
+        <w:spacing w:lineRule="auto" w:line="360"/>
+        <w:jc w:val="both"/>
+        <w:rPr>
+          <w:rFonts w:ascii="Times New Roman" w:hAnsi="Times New Roman"/>
+          <w:i/>
           <w:i/>
           <w:iCs/>
           <w:color w:val="000000"/>
           <w:highlight w:val="white"/>
         </w:rPr>
-        <w:t>E. ferrisi</w:t>
-      </w:r>
-      <w:r>
-        <w:rPr>
-          <w:rFonts w:ascii="Times New Roman" w:hAnsi="Times New Roman"/>
-          <w:color w:val="000000"/>
-          <w:highlight w:val="white"/>
-        </w:rPr>
-        <w:t xml:space="preserve"> (3 and 5 dpi) and late in infections with </w:t>
-      </w:r>
-      <w:r>
-        <w:rPr>
-          <w:rFonts w:ascii="Times New Roman" w:hAnsi="Times New Roman"/>
-          <w:i/>
-          <w:iCs/>
-          <w:color w:val="000000"/>
-          <w:highlight w:val="white"/>
-        </w:rPr>
-        <w:t>E. falciformis</w:t>
-      </w:r>
-      <w:r>
-        <w:rPr>
-          <w:rFonts w:ascii="Times New Roman" w:hAnsi="Times New Roman"/>
-          <w:color w:val="000000"/>
-          <w:highlight w:val="white"/>
-        </w:rPr>
-        <w:t xml:space="preserve"> BayerHaberkorn (7 and 9 dpi). Taken together these observations add detail on the individual cytokines and underline our general finding of differences between wild-derived and laboratory isolates of </w:t>
-      </w:r>
-      <w:r>
-        <w:rPr>
-          <w:rFonts w:ascii="Times New Roman" w:hAnsi="Times New Roman"/>
-          <w:i/>
-          <w:iCs/>
-          <w:color w:val="000000"/>
-          <w:highlight w:val="white"/>
-        </w:rPr>
-        <w:t>E. falciformis</w:t>
-      </w:r>
-      <w:r>
-        <w:rPr>
-          <w:rFonts w:ascii="Times New Roman" w:hAnsi="Times New Roman"/>
-          <w:color w:val="000000"/>
-          <w:highlight w:val="white"/>
-        </w:rPr>
-        <w:t xml:space="preserve">. </w:t>
+      </w:pPr>
+      <w:r>
+        <w:rPr/>
       </w:r>
     </w:p>
     <w:p>
@@ -7350,7 +7492,7 @@
           <w:pgNumType w:fmt="decimal"/>
           <w:formProt w:val="false"/>
           <w:textDirection w:val="lrTb"/>
-          <w:docGrid w:type="default" w:linePitch="312" w:charSpace="0"/>
+          <w:docGrid w:type="default" w:linePitch="312" w:charSpace="4294961151"/>
         </w:sectPr>
         <w:pStyle w:val="TextBodyIndent"/>
         <w:spacing w:lineRule="auto" w:line="360"/>
@@ -7360,92 +7502,12 @@
       <w:r>
         <w:rPr>
           <w:rFonts w:ascii="Times New Roman" w:hAnsi="Times New Roman"/>
+          <w:i/>
+          <w:iCs/>
           <w:color w:val="000000"/>
           <w:highlight w:val="white"/>
         </w:rPr>
-        <w:t xml:space="preserve">In summary host gene expression of genes relevant for immune responses does not differ significantly from uninfected controls during infection with wild derived isolates of both </w:t>
-      </w:r>
-      <w:r>
-        <w:rPr>
-          <w:rFonts w:ascii="Times New Roman" w:hAnsi="Times New Roman"/>
-          <w:i/>
-          <w:iCs/>
-          <w:color w:val="000000"/>
-          <w:highlight w:val="white"/>
-        </w:rPr>
-        <w:t>E. falciformis</w:t>
-      </w:r>
-      <w:r>
-        <w:rPr>
-          <w:rFonts w:ascii="Times New Roman" w:hAnsi="Times New Roman"/>
-          <w:color w:val="000000"/>
-          <w:highlight w:val="white"/>
-        </w:rPr>
-        <w:t xml:space="preserve"> and </w:t>
-      </w:r>
-      <w:r>
-        <w:rPr>
-          <w:rFonts w:ascii="Times New Roman" w:hAnsi="Times New Roman"/>
-          <w:i/>
-          <w:iCs/>
-          <w:color w:val="000000"/>
-          <w:highlight w:val="white"/>
-        </w:rPr>
-        <w:t>E. ferrisi</w:t>
-      </w:r>
-      <w:r>
-        <w:rPr>
-          <w:rFonts w:ascii="Times New Roman" w:hAnsi="Times New Roman"/>
-          <w:color w:val="000000"/>
-          <w:highlight w:val="white"/>
-        </w:rPr>
-        <w:t xml:space="preserve">. In contrast, most genes are expressed at significantly higher levels in infections with the laboratory isolate of </w:t>
-      </w:r>
-      <w:r>
-        <w:rPr>
-          <w:rFonts w:ascii="Times New Roman" w:hAnsi="Times New Roman"/>
-          <w:i/>
-          <w:iCs/>
-          <w:color w:val="000000"/>
-          <w:highlight w:val="white"/>
-        </w:rPr>
-        <w:t>E. falciformis</w:t>
-      </w:r>
-      <w:r>
-        <w:rPr>
-          <w:rFonts w:ascii="Times New Roman" w:hAnsi="Times New Roman"/>
-          <w:color w:val="000000"/>
-          <w:highlight w:val="white"/>
-        </w:rPr>
-        <w:t xml:space="preserve"> BayerHaberkorn1970 compared to uninfected controls but also to all other infections including those with the wild derived </w:t>
-      </w:r>
-      <w:r>
-        <w:rPr>
-          <w:rFonts w:ascii="Times New Roman" w:hAnsi="Times New Roman"/>
-          <w:i/>
-          <w:iCs/>
-          <w:color w:val="000000"/>
-          <w:highlight w:val="white"/>
-        </w:rPr>
-        <w:t>E. falciformis</w:t>
-      </w:r>
-      <w:r>
-        <w:rPr>
-          <w:rFonts w:ascii="Times New Roman" w:hAnsi="Times New Roman"/>
-          <w:color w:val="000000"/>
-          <w:highlight w:val="white"/>
-        </w:rPr>
-        <w:t xml:space="preserve"> Brandenburg88 isolate</w:t>
-      </w:r>
-      <w:r>
-        <w:rPr>
-          <w:rFonts w:ascii="Times New Roman" w:hAnsi="Times New Roman"/>
-          <w:i/>
-          <w:iCs/>
-          <w:color w:val="000000"/>
-          <w:highlight w:val="white"/>
-        </w:rPr>
-        <w:t xml:space="preserve">. </w:t>
+        <w:t xml:space="preserve"> </w:t>
       </w:r>
     </w:p>
     <w:p>
@@ -7555,6 +7617,9 @@
         <w:tblW w:w="18881" w:type="dxa"/>
         <w:jc w:val="left"/>
         <w:tblInd w:w="0" w:type="dxa"/>
+        <w:tblBorders>
+          <w:top w:val="double" w:sz="2" w:space="0" w:color="000001"/>
+        </w:tblBorders>
         <w:tblCellMar>
           <w:top w:w="113" w:type="dxa"/>
           <w:left w:w="0" w:type="dxa"/>
@@ -7575,35 +7640,35 @@
         <w:gridCol w:w="1133"/>
         <w:gridCol w:w="687"/>
         <w:gridCol w:w="10"/>
-        <w:gridCol w:w="36"/>
-        <w:gridCol w:w="9"/>
-        <w:gridCol w:w="563"/>
+        <w:gridCol w:w="37"/>
+        <w:gridCol w:w="8"/>
+        <w:gridCol w:w="565"/>
         <w:gridCol w:w="1187"/>
         <w:gridCol w:w="572"/>
-        <w:gridCol w:w="15"/>
-        <w:gridCol w:w="42"/>
-        <w:gridCol w:w="11"/>
-        <w:gridCol w:w="538"/>
-        <w:gridCol w:w="1147"/>
-        <w:gridCol w:w="564"/>
         <w:gridCol w:w="13"/>
-        <w:gridCol w:w="47"/>
-        <w:gridCol w:w="14"/>
-        <w:gridCol w:w="604"/>
+        <w:gridCol w:w="44"/>
+        <w:gridCol w:w="9"/>
+        <w:gridCol w:w="540"/>
+        <w:gridCol w:w="1148"/>
+        <w:gridCol w:w="565"/>
+        <w:gridCol w:w="9"/>
+        <w:gridCol w:w="51"/>
+        <w:gridCol w:w="10"/>
+        <w:gridCol w:w="608"/>
         <w:gridCol w:w="1195"/>
         <w:gridCol w:w="506"/>
-        <w:gridCol w:w="17"/>
-        <w:gridCol w:w="60"/>
-        <w:gridCol w:w="19"/>
-        <w:gridCol w:w="578"/>
+        <w:gridCol w:w="13"/>
+        <w:gridCol w:w="64"/>
+        <w:gridCol w:w="15"/>
+        <w:gridCol w:w="584"/>
         <w:gridCol w:w="1133"/>
-        <w:gridCol w:w="797"/>
-        <w:gridCol w:w="28"/>
-        <w:gridCol w:w="28"/>
-        <w:gridCol w:w="27"/>
-        <w:gridCol w:w="478"/>
-        <w:gridCol w:w="1300"/>
-        <w:gridCol w:w="651"/>
+        <w:gridCol w:w="796"/>
+        <w:gridCol w:w="25"/>
+        <w:gridCol w:w="30"/>
+        <w:gridCol w:w="25"/>
+        <w:gridCol w:w="481"/>
+        <w:gridCol w:w="1301"/>
+        <w:gridCol w:w="645"/>
       </w:tblGrid>
       <w:tr>
         <w:trPr/>
@@ -7632,6 +7697,7 @@
             <w:tcBorders>
               <w:top w:val="double" w:sz="2" w:space="0" w:color="000001"/>
               <w:bottom w:val="single" w:sz="2" w:space="0" w:color="000001"/>
+              <w:insideH w:val="single" w:sz="2" w:space="0" w:color="000001"/>
             </w:tcBorders>
             <w:shd w:fill="auto" w:val="clear"/>
             <w:tcMar>
@@ -7657,6 +7723,7 @@
             <w:tcBorders>
               <w:top w:val="double" w:sz="2" w:space="0" w:color="000001"/>
               <w:bottom w:val="single" w:sz="2" w:space="0" w:color="000001"/>
+              <w:insideH w:val="single" w:sz="2" w:space="0" w:color="000001"/>
             </w:tcBorders>
             <w:shd w:fill="auto" w:val="clear"/>
             <w:tcMar>
@@ -7689,6 +7756,7 @@
             <w:tcBorders>
               <w:top w:val="double" w:sz="2" w:space="0" w:color="000001"/>
               <w:bottom w:val="single" w:sz="2" w:space="0" w:color="000001"/>
+              <w:insideH w:val="single" w:sz="2" w:space="0" w:color="000001"/>
             </w:tcBorders>
             <w:shd w:fill="auto" w:val="clear"/>
             <w:tcMar>
@@ -7714,6 +7782,7 @@
             <w:tcBorders>
               <w:top w:val="double" w:sz="2" w:space="0" w:color="000001"/>
               <w:bottom w:val="single" w:sz="2" w:space="0" w:color="000001"/>
+              <w:insideH w:val="single" w:sz="2" w:space="0" w:color="000001"/>
             </w:tcBorders>
             <w:shd w:fill="auto" w:val="clear"/>
             <w:tcMar>
@@ -7735,8 +7804,58 @@
                 <w:iCs/>
                 <w:color w:val="000000"/>
               </w:rPr>
-              <w:t>I</w:t>
-            </w:r>
+              <w:t>IL-10</w:t>
+            </w:r>
+          </w:p>
+        </w:tc>
+        <w:tc>
+          <w:tcPr>
+            <w:tcW w:w="45" w:type="dxa"/>
+            <w:gridSpan w:val="2"/>
+            <w:tcBorders>
+              <w:top w:val="double" w:sz="2" w:space="0" w:color="000001"/>
+              <w:bottom w:val="single" w:sz="2" w:space="0" w:color="000001"/>
+              <w:insideH w:val="single" w:sz="2" w:space="0" w:color="000001"/>
+            </w:tcBorders>
+            <w:shd w:fill="auto" w:val="clear"/>
+            <w:tcMar>
+              <w:top w:w="28" w:type="dxa"/>
+              <w:bottom w:w="28" w:type="dxa"/>
+            </w:tcMar>
+            <w:vAlign w:val="center"/>
+          </w:tcPr>
+          <w:p>
+            <w:pPr>
+              <w:pStyle w:val="TableContents"/>
+              <w:rPr/>
+            </w:pPr>
+            <w:r>
+              <w:rPr/>
+            </w:r>
+          </w:p>
+        </w:tc>
+        <w:tc>
+          <w:tcPr>
+            <w:tcW w:w="2337" w:type="dxa"/>
+            <w:gridSpan w:val="4"/>
+            <w:tcBorders>
+              <w:top w:val="double" w:sz="2" w:space="0" w:color="000001"/>
+              <w:bottom w:val="single" w:sz="2" w:space="0" w:color="000001"/>
+              <w:insideH w:val="single" w:sz="2" w:space="0" w:color="000001"/>
+            </w:tcBorders>
+            <w:shd w:fill="auto" w:val="clear"/>
+            <w:tcMar>
+              <w:bottom w:w="113" w:type="dxa"/>
+            </w:tcMar>
+            <w:vAlign w:val="center"/>
+          </w:tcPr>
+          <w:p>
+            <w:pPr>
+              <w:pStyle w:val="Normal"/>
+              <w:spacing w:lineRule="auto" w:line="360"/>
+              <w:jc w:val="center"/>
+              <w:rPr/>
+            </w:pPr>
             <w:r>
               <w:rPr>
                 <w:rFonts w:ascii="Times New Roman" w:hAnsi="Times New Roman"/>
@@ -7744,8 +7863,58 @@
                 <w:iCs/>
                 <w:color w:val="000000"/>
               </w:rPr>
-              <w:t>L-</w:t>
-            </w:r>
+              <w:t>IL-12</w:t>
+            </w:r>
+          </w:p>
+        </w:tc>
+        <w:tc>
+          <w:tcPr>
+            <w:tcW w:w="53" w:type="dxa"/>
+            <w:gridSpan w:val="2"/>
+            <w:tcBorders>
+              <w:top w:val="double" w:sz="2" w:space="0" w:color="000001"/>
+              <w:bottom w:val="single" w:sz="2" w:space="0" w:color="000001"/>
+              <w:insideH w:val="single" w:sz="2" w:space="0" w:color="000001"/>
+            </w:tcBorders>
+            <w:shd w:fill="auto" w:val="clear"/>
+            <w:tcMar>
+              <w:top w:w="28" w:type="dxa"/>
+              <w:bottom w:w="28" w:type="dxa"/>
+            </w:tcMar>
+            <w:vAlign w:val="center"/>
+          </w:tcPr>
+          <w:p>
+            <w:pPr>
+              <w:pStyle w:val="TableContents"/>
+              <w:rPr/>
+            </w:pPr>
+            <w:r>
+              <w:rPr/>
+            </w:r>
+          </w:p>
+        </w:tc>
+        <w:tc>
+          <w:tcPr>
+            <w:tcW w:w="2262" w:type="dxa"/>
+            <w:gridSpan w:val="4"/>
+            <w:tcBorders>
+              <w:top w:val="double" w:sz="2" w:space="0" w:color="000001"/>
+              <w:bottom w:val="single" w:sz="2" w:space="0" w:color="000001"/>
+              <w:insideH w:val="single" w:sz="2" w:space="0" w:color="000001"/>
+            </w:tcBorders>
+            <w:shd w:fill="auto" w:val="clear"/>
+            <w:tcMar>
+              <w:bottom w:w="113" w:type="dxa"/>
+            </w:tcMar>
+            <w:vAlign w:val="center"/>
+          </w:tcPr>
+          <w:p>
+            <w:pPr>
+              <w:pStyle w:val="Normal"/>
+              <w:spacing w:lineRule="auto" w:line="360"/>
+              <w:jc w:val="center"/>
+              <w:rPr/>
+            </w:pPr>
             <w:r>
               <w:rPr>
                 <w:rFonts w:ascii="Times New Roman" w:hAnsi="Times New Roman"/>
@@ -7753,17 +7922,18 @@
                 <w:iCs/>
                 <w:color w:val="000000"/>
               </w:rPr>
-              <w:t>10</w:t>
-            </w:r>
-          </w:p>
-        </w:tc>
-        <w:tc>
-          <w:tcPr>
-            <w:tcW w:w="45" w:type="dxa"/>
+              <w:t>IL-6</w:t>
+            </w:r>
+          </w:p>
+        </w:tc>
+        <w:tc>
+          <w:tcPr>
+            <w:tcW w:w="61" w:type="dxa"/>
             <w:gridSpan w:val="2"/>
             <w:tcBorders>
               <w:top w:val="double" w:sz="2" w:space="0" w:color="000001"/>
               <w:bottom w:val="single" w:sz="2" w:space="0" w:color="000001"/>
+              <w:insideH w:val="single" w:sz="2" w:space="0" w:color="000001"/>
             </w:tcBorders>
             <w:shd w:fill="auto" w:val="clear"/>
             <w:tcMar>
@@ -7784,11 +7954,12 @@
         </w:tc>
         <w:tc>
           <w:tcPr>
-            <w:tcW w:w="2337" w:type="dxa"/>
+            <w:tcW w:w="2322" w:type="dxa"/>
             <w:gridSpan w:val="4"/>
             <w:tcBorders>
               <w:top w:val="double" w:sz="2" w:space="0" w:color="000001"/>
               <w:bottom w:val="single" w:sz="2" w:space="0" w:color="000001"/>
+              <w:insideH w:val="single" w:sz="2" w:space="0" w:color="000001"/>
             </w:tcBorders>
             <w:shd w:fill="auto" w:val="clear"/>
             <w:tcMar>
@@ -7810,8 +7981,58 @@
                 <w:iCs/>
                 <w:color w:val="000000"/>
               </w:rPr>
-              <w:t>I</w:t>
-            </w:r>
+              <w:t>IFN-γ</w:t>
+            </w:r>
+          </w:p>
+        </w:tc>
+        <w:tc>
+          <w:tcPr>
+            <w:tcW w:w="79" w:type="dxa"/>
+            <w:gridSpan w:val="2"/>
+            <w:tcBorders>
+              <w:top w:val="double" w:sz="2" w:space="0" w:color="000001"/>
+              <w:bottom w:val="single" w:sz="2" w:space="0" w:color="000001"/>
+              <w:insideH w:val="single" w:sz="2" w:space="0" w:color="000001"/>
+            </w:tcBorders>
+            <w:shd w:fill="auto" w:val="clear"/>
+            <w:tcMar>
+              <w:top w:w="28" w:type="dxa"/>
+              <w:bottom w:w="28" w:type="dxa"/>
+            </w:tcMar>
+            <w:vAlign w:val="center"/>
+          </w:tcPr>
+          <w:p>
+            <w:pPr>
+              <w:pStyle w:val="TableContents"/>
+              <w:rPr/>
+            </w:pPr>
+            <w:r>
+              <w:rPr/>
+            </w:r>
+          </w:p>
+        </w:tc>
+        <w:tc>
+          <w:tcPr>
+            <w:tcW w:w="2538" w:type="dxa"/>
+            <w:gridSpan w:val="4"/>
+            <w:tcBorders>
+              <w:top w:val="double" w:sz="2" w:space="0" w:color="000001"/>
+              <w:bottom w:val="single" w:sz="2" w:space="0" w:color="000001"/>
+              <w:insideH w:val="single" w:sz="2" w:space="0" w:color="000001"/>
+            </w:tcBorders>
+            <w:shd w:fill="auto" w:val="clear"/>
+            <w:tcMar>
+              <w:bottom w:w="113" w:type="dxa"/>
+            </w:tcMar>
+            <w:vAlign w:val="center"/>
+          </w:tcPr>
+          <w:p>
+            <w:pPr>
+              <w:pStyle w:val="Normal"/>
+              <w:spacing w:lineRule="auto" w:line="360"/>
+              <w:jc w:val="center"/>
+              <w:rPr/>
+            </w:pPr>
             <w:r>
               <w:rPr>
                 <w:rFonts w:ascii="Times New Roman" w:hAnsi="Times New Roman"/>
@@ -7819,8 +8040,58 @@
                 <w:iCs/>
                 <w:color w:val="000000"/>
               </w:rPr>
-              <w:t>L-</w:t>
-            </w:r>
+              <w:t>STAT6</w:t>
+            </w:r>
+          </w:p>
+        </w:tc>
+        <w:tc>
+          <w:tcPr>
+            <w:tcW w:w="55" w:type="dxa"/>
+            <w:gridSpan w:val="2"/>
+            <w:tcBorders>
+              <w:top w:val="double" w:sz="2" w:space="0" w:color="000001"/>
+              <w:bottom w:val="single" w:sz="2" w:space="0" w:color="000001"/>
+              <w:insideH w:val="single" w:sz="2" w:space="0" w:color="000001"/>
+            </w:tcBorders>
+            <w:shd w:fill="auto" w:val="clear"/>
+            <w:tcMar>
+              <w:top w:w="28" w:type="dxa"/>
+              <w:bottom w:w="28" w:type="dxa"/>
+            </w:tcMar>
+            <w:vAlign w:val="center"/>
+          </w:tcPr>
+          <w:p>
+            <w:pPr>
+              <w:pStyle w:val="TableContents"/>
+              <w:rPr/>
+            </w:pPr>
+            <w:r>
+              <w:rPr/>
+            </w:r>
+          </w:p>
+        </w:tc>
+        <w:tc>
+          <w:tcPr>
+            <w:tcW w:w="2427" w:type="dxa"/>
+            <w:gridSpan w:val="3"/>
+            <w:tcBorders>
+              <w:top w:val="double" w:sz="2" w:space="0" w:color="000001"/>
+              <w:bottom w:val="single" w:sz="2" w:space="0" w:color="000001"/>
+              <w:insideH w:val="single" w:sz="2" w:space="0" w:color="000001"/>
+            </w:tcBorders>
+            <w:shd w:fill="auto" w:val="clear"/>
+            <w:tcMar>
+              <w:bottom w:w="113" w:type="dxa"/>
+            </w:tcMar>
+            <w:vAlign w:val="center"/>
+          </w:tcPr>
+          <w:p>
+            <w:pPr>
+              <w:pStyle w:val="Normal"/>
+              <w:spacing w:lineRule="auto" w:line="360"/>
+              <w:jc w:val="center"/>
+              <w:rPr/>
+            </w:pPr>
             <w:r>
               <w:rPr>
                 <w:rFonts w:ascii="Times New Roman" w:hAnsi="Times New Roman"/>
@@ -7828,307 +8099,7 @@
                 <w:iCs/>
                 <w:color w:val="000000"/>
               </w:rPr>
-              <w:t>12</w:t>
-            </w:r>
-          </w:p>
-        </w:tc>
-        <w:tc>
-          <w:tcPr>
-            <w:tcW w:w="53" w:type="dxa"/>
-            <w:gridSpan w:val="2"/>
-            <w:tcBorders>
-              <w:top w:val="double" w:sz="2" w:space="0" w:color="000001"/>
-              <w:bottom w:val="single" w:sz="2" w:space="0" w:color="000001"/>
-            </w:tcBorders>
-            <w:shd w:fill="auto" w:val="clear"/>
-            <w:tcMar>
-              <w:top w:w="28" w:type="dxa"/>
-              <w:bottom w:w="28" w:type="dxa"/>
-            </w:tcMar>
-            <w:vAlign w:val="center"/>
-          </w:tcPr>
-          <w:p>
-            <w:pPr>
-              <w:pStyle w:val="TableContents"/>
-              <w:rPr/>
-            </w:pPr>
-            <w:r>
-              <w:rPr/>
-            </w:r>
-          </w:p>
-        </w:tc>
-        <w:tc>
-          <w:tcPr>
-            <w:tcW w:w="2262" w:type="dxa"/>
-            <w:gridSpan w:val="4"/>
-            <w:tcBorders>
-              <w:top w:val="double" w:sz="2" w:space="0" w:color="000001"/>
-              <w:bottom w:val="single" w:sz="2" w:space="0" w:color="000001"/>
-            </w:tcBorders>
-            <w:shd w:fill="auto" w:val="clear"/>
-            <w:tcMar>
-              <w:bottom w:w="113" w:type="dxa"/>
-            </w:tcMar>
-            <w:vAlign w:val="center"/>
-          </w:tcPr>
-          <w:p>
-            <w:pPr>
-              <w:pStyle w:val="Normal"/>
-              <w:spacing w:lineRule="auto" w:line="360"/>
-              <w:jc w:val="center"/>
-              <w:rPr/>
-            </w:pPr>
-            <w:r>
-              <w:rPr>
-                <w:rFonts w:ascii="Times New Roman" w:hAnsi="Times New Roman"/>
-                <w:i/>
-                <w:iCs/>
-                <w:color w:val="000000"/>
-              </w:rPr>
-              <w:t>I</w:t>
-            </w:r>
-            <w:r>
-              <w:rPr>
-                <w:rFonts w:ascii="Times New Roman" w:hAnsi="Times New Roman"/>
-                <w:i/>
-                <w:iCs/>
-                <w:color w:val="000000"/>
-              </w:rPr>
-              <w:t>L-</w:t>
-            </w:r>
-            <w:r>
-              <w:rPr>
-                <w:rFonts w:ascii="Times New Roman" w:hAnsi="Times New Roman"/>
-                <w:i/>
-                <w:iCs/>
-                <w:color w:val="000000"/>
-              </w:rPr>
-              <w:t>6</w:t>
-            </w:r>
-          </w:p>
-        </w:tc>
-        <w:tc>
-          <w:tcPr>
-            <w:tcW w:w="61" w:type="dxa"/>
-            <w:gridSpan w:val="2"/>
-            <w:tcBorders>
-              <w:top w:val="double" w:sz="2" w:space="0" w:color="000001"/>
-              <w:bottom w:val="single" w:sz="2" w:space="0" w:color="000001"/>
-            </w:tcBorders>
-            <w:shd w:fill="auto" w:val="clear"/>
-            <w:tcMar>
-              <w:top w:w="28" w:type="dxa"/>
-              <w:bottom w:w="28" w:type="dxa"/>
-            </w:tcMar>
-            <w:vAlign w:val="center"/>
-          </w:tcPr>
-          <w:p>
-            <w:pPr>
-              <w:pStyle w:val="TableContents"/>
-              <w:rPr/>
-            </w:pPr>
-            <w:r>
-              <w:rPr/>
-            </w:r>
-          </w:p>
-        </w:tc>
-        <w:tc>
-          <w:tcPr>
-            <w:tcW w:w="2322" w:type="dxa"/>
-            <w:gridSpan w:val="4"/>
-            <w:tcBorders>
-              <w:top w:val="double" w:sz="2" w:space="0" w:color="000001"/>
-              <w:bottom w:val="single" w:sz="2" w:space="0" w:color="000001"/>
-            </w:tcBorders>
-            <w:shd w:fill="auto" w:val="clear"/>
-            <w:tcMar>
-              <w:bottom w:w="113" w:type="dxa"/>
-            </w:tcMar>
-            <w:vAlign w:val="center"/>
-          </w:tcPr>
-          <w:p>
-            <w:pPr>
-              <w:pStyle w:val="Normal"/>
-              <w:spacing w:lineRule="auto" w:line="360"/>
-              <w:jc w:val="center"/>
-              <w:rPr/>
-            </w:pPr>
-            <w:r>
-              <w:rPr>
-                <w:rFonts w:ascii="Times New Roman" w:hAnsi="Times New Roman"/>
-                <w:i/>
-                <w:iCs/>
-                <w:color w:val="000000"/>
-              </w:rPr>
-              <w:t>I</w:t>
-            </w:r>
-            <w:r>
-              <w:rPr>
-                <w:rFonts w:ascii="Times New Roman" w:hAnsi="Times New Roman"/>
-                <w:i/>
-                <w:iCs/>
-                <w:color w:val="000000"/>
-              </w:rPr>
-              <w:t>FN-</w:t>
-            </w:r>
-            <w:r>
-              <w:rPr>
-                <w:rFonts w:ascii="Times New Roman" w:hAnsi="Times New Roman"/>
-                <w:i/>
-                <w:iCs/>
-                <w:color w:val="000000"/>
-              </w:rPr>
-              <w:t>γ</w:t>
-            </w:r>
-          </w:p>
-        </w:tc>
-        <w:tc>
-          <w:tcPr>
-            <w:tcW w:w="79" w:type="dxa"/>
-            <w:gridSpan w:val="2"/>
-            <w:tcBorders>
-              <w:top w:val="double" w:sz="2" w:space="0" w:color="000001"/>
-              <w:bottom w:val="single" w:sz="2" w:space="0" w:color="000001"/>
-            </w:tcBorders>
-            <w:shd w:fill="auto" w:val="clear"/>
-            <w:tcMar>
-              <w:top w:w="28" w:type="dxa"/>
-              <w:bottom w:w="28" w:type="dxa"/>
-            </w:tcMar>
-            <w:vAlign w:val="center"/>
-          </w:tcPr>
-          <w:p>
-            <w:pPr>
-              <w:pStyle w:val="TableContents"/>
-              <w:rPr/>
-            </w:pPr>
-            <w:r>
-              <w:rPr/>
-            </w:r>
-          </w:p>
-        </w:tc>
-        <w:tc>
-          <w:tcPr>
-            <w:tcW w:w="2536" w:type="dxa"/>
-            <w:gridSpan w:val="4"/>
-            <w:tcBorders>
-              <w:top w:val="double" w:sz="2" w:space="0" w:color="000001"/>
-              <w:bottom w:val="single" w:sz="2" w:space="0" w:color="000001"/>
-            </w:tcBorders>
-            <w:shd w:fill="auto" w:val="clear"/>
-            <w:tcMar>
-              <w:bottom w:w="113" w:type="dxa"/>
-            </w:tcMar>
-            <w:vAlign w:val="center"/>
-          </w:tcPr>
-          <w:p>
-            <w:pPr>
-              <w:pStyle w:val="Normal"/>
-              <w:spacing w:lineRule="auto" w:line="360"/>
-              <w:jc w:val="center"/>
-              <w:rPr/>
-            </w:pPr>
-            <w:r>
-              <w:rPr>
-                <w:rFonts w:ascii="Times New Roman" w:hAnsi="Times New Roman"/>
-                <w:i/>
-                <w:iCs/>
-                <w:color w:val="000000"/>
-              </w:rPr>
-              <w:t>S</w:t>
-            </w:r>
-            <w:r>
-              <w:rPr>
-                <w:rFonts w:ascii="Times New Roman" w:hAnsi="Times New Roman"/>
-                <w:i/>
-                <w:iCs/>
-                <w:color w:val="000000"/>
-              </w:rPr>
-              <w:t>TAT</w:t>
-            </w:r>
-            <w:r>
-              <w:rPr>
-                <w:rFonts w:ascii="Times New Roman" w:hAnsi="Times New Roman"/>
-                <w:i/>
-                <w:iCs/>
-                <w:color w:val="000000"/>
-              </w:rPr>
-              <w:t>6</w:t>
-            </w:r>
-          </w:p>
-        </w:tc>
-        <w:tc>
-          <w:tcPr>
-            <w:tcW w:w="55" w:type="dxa"/>
-            <w:gridSpan w:val="2"/>
-            <w:tcBorders>
-              <w:top w:val="double" w:sz="2" w:space="0" w:color="000001"/>
-              <w:bottom w:val="single" w:sz="2" w:space="0" w:color="000001"/>
-            </w:tcBorders>
-            <w:shd w:fill="auto" w:val="clear"/>
-            <w:tcMar>
-              <w:top w:w="28" w:type="dxa"/>
-              <w:bottom w:w="28" w:type="dxa"/>
-            </w:tcMar>
-            <w:vAlign w:val="center"/>
-          </w:tcPr>
-          <w:p>
-            <w:pPr>
-              <w:pStyle w:val="TableContents"/>
-              <w:rPr/>
-            </w:pPr>
-            <w:r>
-              <w:rPr/>
-            </w:r>
-          </w:p>
-        </w:tc>
-        <w:tc>
-          <w:tcPr>
-            <w:tcW w:w="2429" w:type="dxa"/>
-            <w:gridSpan w:val="3"/>
-            <w:tcBorders>
-              <w:top w:val="double" w:sz="2" w:space="0" w:color="000001"/>
-              <w:bottom w:val="single" w:sz="2" w:space="0" w:color="000001"/>
-            </w:tcBorders>
-            <w:shd w:fill="auto" w:val="clear"/>
-            <w:tcMar>
-              <w:bottom w:w="113" w:type="dxa"/>
-            </w:tcMar>
-            <w:vAlign w:val="center"/>
-          </w:tcPr>
-          <w:p>
-            <w:pPr>
-              <w:pStyle w:val="Normal"/>
-              <w:spacing w:lineRule="auto" w:line="360"/>
-              <w:jc w:val="center"/>
-              <w:rPr/>
-            </w:pPr>
-            <w:r>
-              <w:rPr>
-                <w:rFonts w:ascii="Times New Roman" w:hAnsi="Times New Roman"/>
-                <w:i/>
-                <w:iCs/>
-                <w:color w:val="000000"/>
-              </w:rPr>
-              <w:t>T</w:t>
-            </w:r>
-            <w:r>
-              <w:rPr>
-                <w:rFonts w:ascii="Times New Roman" w:hAnsi="Times New Roman"/>
-                <w:i/>
-                <w:iCs/>
-                <w:color w:val="000000"/>
-              </w:rPr>
-              <w:t>GF-</w:t>
-            </w:r>
-            <w:r>
-              <w:rPr>
-                <w:rFonts w:ascii="Times New Roman" w:hAnsi="Times New Roman"/>
-                <w:i/>
-                <w:iCs/>
-                <w:color w:val="000000"/>
-              </w:rPr>
-              <w:t>β</w:t>
+              <w:t>TGF-β</w:t>
             </w:r>
           </w:p>
         </w:tc>
@@ -8361,7 +8332,7 @@
         </w:tc>
         <w:tc>
           <w:tcPr>
-            <w:tcW w:w="46" w:type="dxa"/>
+            <w:tcW w:w="47" w:type="dxa"/>
             <w:gridSpan w:val="2"/>
             <w:tcBorders/>
             <w:shd w:fill="auto" w:val="clear"/>
@@ -8382,7 +8353,7 @@
         </w:tc>
         <w:tc>
           <w:tcPr>
-            <w:tcW w:w="572" w:type="dxa"/>
+            <w:tcW w:w="573" w:type="dxa"/>
             <w:gridSpan w:val="2"/>
             <w:tcBorders/>
             <w:shd w:fill="auto" w:val="clear"/>
@@ -8513,7 +8484,7 @@
         </w:tc>
         <w:tc>
           <w:tcPr>
-            <w:tcW w:w="1147" w:type="dxa"/>
+            <w:tcW w:w="1148" w:type="dxa"/>
             <w:tcBorders/>
             <w:shd w:fill="auto" w:val="clear"/>
             <w:tcMar>
@@ -8540,7 +8511,7 @@
         </w:tc>
         <w:tc>
           <w:tcPr>
-            <w:tcW w:w="564" w:type="dxa"/>
+            <w:tcW w:w="565" w:type="dxa"/>
             <w:tcBorders/>
             <w:shd w:fill="auto" w:val="clear"/>
             <w:tcMar>
@@ -8691,7 +8662,7 @@
         </w:tc>
         <w:tc>
           <w:tcPr>
-            <w:tcW w:w="597" w:type="dxa"/>
+            <w:tcW w:w="599" w:type="dxa"/>
             <w:gridSpan w:val="2"/>
             <w:tcBorders/>
             <w:shd w:fill="auto" w:val="clear"/>
@@ -8746,7 +8717,7 @@
         </w:tc>
         <w:tc>
           <w:tcPr>
-            <w:tcW w:w="797" w:type="dxa"/>
+            <w:tcW w:w="796" w:type="dxa"/>
             <w:tcBorders/>
             <w:shd w:fill="auto" w:val="clear"/>
             <w:tcMar>
@@ -8773,7 +8744,7 @@
         </w:tc>
         <w:tc>
           <w:tcPr>
-            <w:tcW w:w="56" w:type="dxa"/>
+            <w:tcW w:w="55" w:type="dxa"/>
             <w:gridSpan w:val="2"/>
             <w:tcBorders/>
             <w:shd w:fill="auto" w:val="clear"/>
@@ -8794,7 +8765,7 @@
         </w:tc>
         <w:tc>
           <w:tcPr>
-            <w:tcW w:w="505" w:type="dxa"/>
+            <w:tcW w:w="506" w:type="dxa"/>
             <w:gridSpan w:val="2"/>
             <w:tcBorders/>
             <w:shd w:fill="auto" w:val="clear"/>
@@ -8822,7 +8793,7 @@
         </w:tc>
         <w:tc>
           <w:tcPr>
-            <w:tcW w:w="1300" w:type="dxa"/>
+            <w:tcW w:w="1301" w:type="dxa"/>
             <w:tcBorders/>
             <w:shd w:fill="auto" w:val="clear"/>
             <w:tcMar>
@@ -8849,7 +8820,7 @@
         </w:tc>
         <w:tc>
           <w:tcPr>
-            <w:tcW w:w="651" w:type="dxa"/>
+            <w:tcW w:w="645" w:type="dxa"/>
             <w:tcBorders/>
             <w:shd w:fill="auto" w:val="clear"/>
             <w:tcMar>
@@ -9130,7 +9101,7 @@
         </w:tc>
         <w:tc>
           <w:tcPr>
-            <w:tcW w:w="46" w:type="dxa"/>
+            <w:tcW w:w="47" w:type="dxa"/>
             <w:gridSpan w:val="2"/>
             <w:tcBorders/>
             <w:shd w:fill="auto" w:val="clear"/>
@@ -9151,7 +9122,7 @@
         </w:tc>
         <w:tc>
           <w:tcPr>
-            <w:tcW w:w="572" w:type="dxa"/>
+            <w:tcW w:w="573" w:type="dxa"/>
             <w:gridSpan w:val="2"/>
             <w:tcBorders/>
             <w:shd w:fill="auto" w:val="clear"/>
@@ -9262,7 +9233,7 @@
         </w:tc>
         <w:tc>
           <w:tcPr>
-            <w:tcW w:w="1147" w:type="dxa"/>
+            <w:tcW w:w="1148" w:type="dxa"/>
             <w:tcBorders/>
             <w:shd w:fill="auto" w:val="clear"/>
             <w:tcMar>
@@ -9284,7 +9255,7 @@
         </w:tc>
         <w:tc>
           <w:tcPr>
-            <w:tcW w:w="564" w:type="dxa"/>
+            <w:tcW w:w="565" w:type="dxa"/>
             <w:tcBorders/>
             <w:shd w:fill="auto" w:val="clear"/>
             <w:tcMar>
@@ -9415,7 +9386,7 @@
         </w:tc>
         <w:tc>
           <w:tcPr>
-            <w:tcW w:w="597" w:type="dxa"/>
+            <w:tcW w:w="599" w:type="dxa"/>
             <w:gridSpan w:val="2"/>
             <w:tcBorders/>
             <w:shd w:fill="auto" w:val="clear"/>
@@ -9460,7 +9431,7 @@
         </w:tc>
         <w:tc>
           <w:tcPr>
-            <w:tcW w:w="797" w:type="dxa"/>
+            <w:tcW w:w="796" w:type="dxa"/>
             <w:tcBorders/>
             <w:shd w:fill="auto" w:val="clear"/>
             <w:tcMar>
@@ -9482,7 +9453,7 @@
         </w:tc>
         <w:tc>
           <w:tcPr>
-            <w:tcW w:w="56" w:type="dxa"/>
+            <w:tcW w:w="55" w:type="dxa"/>
             <w:gridSpan w:val="2"/>
             <w:tcBorders/>
             <w:shd w:fill="auto" w:val="clear"/>
@@ -9503,7 +9474,7 @@
         </w:tc>
         <w:tc>
           <w:tcPr>
-            <w:tcW w:w="505" w:type="dxa"/>
+            <w:tcW w:w="506" w:type="dxa"/>
             <w:gridSpan w:val="2"/>
             <w:tcBorders/>
             <w:shd w:fill="auto" w:val="clear"/>
@@ -9526,7 +9497,7 @@
         </w:tc>
         <w:tc>
           <w:tcPr>
-            <w:tcW w:w="1300" w:type="dxa"/>
+            <w:tcW w:w="1301" w:type="dxa"/>
             <w:tcBorders/>
             <w:shd w:fill="auto" w:val="clear"/>
             <w:tcMar>
@@ -9548,7 +9519,7 @@
         </w:tc>
         <w:tc>
           <w:tcPr>
-            <w:tcW w:w="651" w:type="dxa"/>
+            <w:tcW w:w="645" w:type="dxa"/>
             <w:tcBorders/>
             <w:shd w:fill="auto" w:val="clear"/>
             <w:tcMar>
@@ -9779,7 +9750,7 @@
         </w:tc>
         <w:tc>
           <w:tcPr>
-            <w:tcW w:w="46" w:type="dxa"/>
+            <w:tcW w:w="47" w:type="dxa"/>
             <w:gridSpan w:val="2"/>
             <w:tcBorders/>
             <w:shd w:fill="auto" w:val="clear"/>
@@ -9800,7 +9771,7 @@
         </w:tc>
         <w:tc>
           <w:tcPr>
-            <w:tcW w:w="572" w:type="dxa"/>
+            <w:tcW w:w="573" w:type="dxa"/>
             <w:gridSpan w:val="2"/>
             <w:tcBorders/>
             <w:shd w:fill="auto" w:val="clear"/>
@@ -9916,7 +9887,7 @@
         </w:tc>
         <w:tc>
           <w:tcPr>
-            <w:tcW w:w="1147" w:type="dxa"/>
+            <w:tcW w:w="1148" w:type="dxa"/>
             <w:tcBorders/>
             <w:shd w:fill="auto" w:val="clear"/>
             <w:tcMar>
@@ -9938,7 +9909,7 @@
         </w:tc>
         <w:tc>
           <w:tcPr>
-            <w:tcW w:w="564" w:type="dxa"/>
+            <w:tcW w:w="565" w:type="dxa"/>
             <w:tcBorders/>
             <w:shd w:fill="auto" w:val="clear"/>
             <w:tcMar>
@@ -10069,7 +10040,7 @@
         </w:tc>
         <w:tc>
           <w:tcPr>
-            <w:tcW w:w="597" w:type="dxa"/>
+            <w:tcW w:w="599" w:type="dxa"/>
             <w:gridSpan w:val="2"/>
             <w:tcBorders/>
             <w:shd w:fill="auto" w:val="clear"/>
@@ -10114,7 +10085,7 @@
         </w:tc>
         <w:tc>
           <w:tcPr>
-            <w:tcW w:w="797" w:type="dxa"/>
+            <w:tcW w:w="796" w:type="dxa"/>
             <w:tcBorders/>
             <w:shd w:fill="auto" w:val="clear"/>
             <w:tcMar>
@@ -10141,7 +10112,7 @@
         </w:tc>
         <w:tc>
           <w:tcPr>
-            <w:tcW w:w="56" w:type="dxa"/>
+            <w:tcW w:w="55" w:type="dxa"/>
             <w:gridSpan w:val="2"/>
             <w:tcBorders/>
             <w:shd w:fill="auto" w:val="clear"/>
@@ -10162,7 +10133,7 @@
         </w:tc>
         <w:tc>
           <w:tcPr>
-            <w:tcW w:w="505" w:type="dxa"/>
+            <w:tcW w:w="506" w:type="dxa"/>
             <w:gridSpan w:val="2"/>
             <w:tcBorders/>
             <w:shd w:fill="auto" w:val="clear"/>
@@ -10185,7 +10156,7 @@
         </w:tc>
         <w:tc>
           <w:tcPr>
-            <w:tcW w:w="1300" w:type="dxa"/>
+            <w:tcW w:w="1301" w:type="dxa"/>
             <w:tcBorders/>
             <w:shd w:fill="auto" w:val="clear"/>
             <w:tcMar>
@@ -10207,7 +10178,7 @@
         </w:tc>
         <w:tc>
           <w:tcPr>
-            <w:tcW w:w="651" w:type="dxa"/>
+            <w:tcW w:w="645" w:type="dxa"/>
             <w:tcBorders/>
             <w:shd w:fill="auto" w:val="clear"/>
             <w:tcMar>
@@ -10433,7 +10404,7 @@
         </w:tc>
         <w:tc>
           <w:tcPr>
-            <w:tcW w:w="46" w:type="dxa"/>
+            <w:tcW w:w="47" w:type="dxa"/>
             <w:gridSpan w:val="2"/>
             <w:tcBorders/>
             <w:shd w:fill="auto" w:val="clear"/>
@@ -10454,7 +10425,7 @@
         </w:tc>
         <w:tc>
           <w:tcPr>
-            <w:tcW w:w="572" w:type="dxa"/>
+            <w:tcW w:w="573" w:type="dxa"/>
             <w:gridSpan w:val="2"/>
             <w:tcBorders/>
             <w:shd w:fill="auto" w:val="clear"/>
@@ -10565,7 +10536,7 @@
         </w:tc>
         <w:tc>
           <w:tcPr>
-            <w:tcW w:w="1147" w:type="dxa"/>
+            <w:tcW w:w="1148" w:type="dxa"/>
             <w:tcBorders/>
             <w:shd w:fill="auto" w:val="clear"/>
             <w:tcMar>
@@ -10587,7 +10558,7 @@
         </w:tc>
         <w:tc>
           <w:tcPr>
-            <w:tcW w:w="564" w:type="dxa"/>
+            <w:tcW w:w="565" w:type="dxa"/>
             <w:tcBorders/>
             <w:shd w:fill="auto" w:val="clear"/>
             <w:tcMar>
@@ -10718,7 +10689,7 @@
         </w:tc>
         <w:tc>
           <w:tcPr>
-            <w:tcW w:w="597" w:type="dxa"/>
+            <w:tcW w:w="599" w:type="dxa"/>
             <w:gridSpan w:val="2"/>
             <w:tcBorders/>
             <w:shd w:fill="auto" w:val="clear"/>
@@ -10763,7 +10734,7 @@
         </w:tc>
         <w:tc>
           <w:tcPr>
-            <w:tcW w:w="797" w:type="dxa"/>
+            <w:tcW w:w="796" w:type="dxa"/>
             <w:tcBorders/>
             <w:shd w:fill="auto" w:val="clear"/>
             <w:tcMar>
@@ -10785,7 +10756,7 @@
         </w:tc>
         <w:tc>
           <w:tcPr>
-            <w:tcW w:w="56" w:type="dxa"/>
+            <w:tcW w:w="55" w:type="dxa"/>
             <w:gridSpan w:val="2"/>
             <w:tcBorders/>
             <w:shd w:fill="auto" w:val="clear"/>
@@ -10806,7 +10777,7 @@
         </w:tc>
         <w:tc>
           <w:tcPr>
-            <w:tcW w:w="505" w:type="dxa"/>
+            <w:tcW w:w="506" w:type="dxa"/>
             <w:gridSpan w:val="2"/>
             <w:tcBorders/>
             <w:shd w:fill="auto" w:val="clear"/>
@@ -10829,7 +10800,7 @@
         </w:tc>
         <w:tc>
           <w:tcPr>
-            <w:tcW w:w="1300" w:type="dxa"/>
+            <w:tcW w:w="1301" w:type="dxa"/>
             <w:tcBorders/>
             <w:shd w:fill="auto" w:val="clear"/>
             <w:tcMar>
@@ -10851,7 +10822,7 @@
         </w:tc>
         <w:tc>
           <w:tcPr>
-            <w:tcW w:w="651" w:type="dxa"/>
+            <w:tcW w:w="645" w:type="dxa"/>
             <w:tcBorders/>
             <w:shd w:fill="auto" w:val="clear"/>
             <w:tcMar>
@@ -11072,7 +11043,7 @@
         </w:tc>
         <w:tc>
           <w:tcPr>
-            <w:tcW w:w="46" w:type="dxa"/>
+            <w:tcW w:w="47" w:type="dxa"/>
             <w:gridSpan w:val="2"/>
             <w:tcBorders/>
             <w:shd w:fill="auto" w:val="clear"/>
@@ -11093,7 +11064,7 @@
         </w:tc>
         <w:tc>
           <w:tcPr>
-            <w:tcW w:w="572" w:type="dxa"/>
+            <w:tcW w:w="573" w:type="dxa"/>
             <w:gridSpan w:val="2"/>
             <w:tcBorders/>
             <w:shd w:fill="auto" w:val="clear"/>
@@ -11204,7 +11175,7 @@
         </w:tc>
         <w:tc>
           <w:tcPr>
-            <w:tcW w:w="1147" w:type="dxa"/>
+            <w:tcW w:w="1148" w:type="dxa"/>
             <w:tcBorders/>
             <w:shd w:fill="auto" w:val="clear"/>
             <w:tcMar>
@@ -11226,7 +11197,7 @@
         </w:tc>
         <w:tc>
           <w:tcPr>
-            <w:tcW w:w="564" w:type="dxa"/>
+            <w:tcW w:w="565" w:type="dxa"/>
             <w:tcBorders/>
             <w:shd w:fill="auto" w:val="clear"/>
             <w:tcMar>
@@ -11357,7 +11328,7 @@
         </w:tc>
         <w:tc>
           <w:tcPr>
-            <w:tcW w:w="597" w:type="dxa"/>
+            <w:tcW w:w="599" w:type="dxa"/>
             <w:gridSpan w:val="2"/>
             <w:tcBorders/>
             <w:shd w:fill="auto" w:val="clear"/>
@@ -11402,7 +11373,7 @@
         </w:tc>
         <w:tc>
           <w:tcPr>
-            <w:tcW w:w="797" w:type="dxa"/>
+            <w:tcW w:w="796" w:type="dxa"/>
             <w:tcBorders/>
             <w:shd w:fill="auto" w:val="clear"/>
             <w:tcMar>
@@ -11424,7 +11395,7 @@
         </w:tc>
         <w:tc>
           <w:tcPr>
-            <w:tcW w:w="56" w:type="dxa"/>
+            <w:tcW w:w="55" w:type="dxa"/>
             <w:gridSpan w:val="2"/>
             <w:tcBorders/>
             <w:shd w:fill="auto" w:val="clear"/>
@@ -11445,7 +11416,7 @@
         </w:tc>
         <w:tc>
           <w:tcPr>
-            <w:tcW w:w="505" w:type="dxa"/>
+            <w:tcW w:w="506" w:type="dxa"/>
             <w:gridSpan w:val="2"/>
             <w:tcBorders/>
             <w:shd w:fill="auto" w:val="clear"/>
@@ -11468,7 +11439,7 @@
         </w:tc>
         <w:tc>
           <w:tcPr>
-            <w:tcW w:w="1300" w:type="dxa"/>
+            <w:tcW w:w="1301" w:type="dxa"/>
             <w:tcBorders/>
             <w:shd w:fill="auto" w:val="clear"/>
             <w:tcMar>
@@ -11490,7 +11461,7 @@
         </w:tc>
         <w:tc>
           <w:tcPr>
-            <w:tcW w:w="651" w:type="dxa"/>
+            <w:tcW w:w="645" w:type="dxa"/>
             <w:tcBorders/>
             <w:shd w:fill="auto" w:val="clear"/>
             <w:tcMar>
@@ -11817,7 +11788,7 @@
         </w:tc>
         <w:tc>
           <w:tcPr>
-            <w:tcW w:w="2536" w:type="dxa"/>
+            <w:tcW w:w="2538" w:type="dxa"/>
             <w:gridSpan w:val="4"/>
             <w:tcBorders/>
             <w:shd w:fill="auto" w:val="clear"/>
@@ -11861,7 +11832,7 @@
         </w:tc>
         <w:tc>
           <w:tcPr>
-            <w:tcW w:w="2429" w:type="dxa"/>
+            <w:tcW w:w="2427" w:type="dxa"/>
             <w:gridSpan w:val="3"/>
             <w:tcBorders/>
             <w:shd w:fill="auto" w:val="clear"/>
@@ -12157,7 +12128,7 @@
         </w:tc>
         <w:tc>
           <w:tcPr>
-            <w:tcW w:w="2536" w:type="dxa"/>
+            <w:tcW w:w="2538" w:type="dxa"/>
             <w:gridSpan w:val="4"/>
             <w:tcBorders/>
             <w:shd w:fill="auto" w:val="clear"/>
@@ -12201,7 +12172,7 @@
         </w:tc>
         <w:tc>
           <w:tcPr>
-            <w:tcW w:w="2429" w:type="dxa"/>
+            <w:tcW w:w="2427" w:type="dxa"/>
             <w:gridSpan w:val="3"/>
             <w:tcBorders/>
             <w:shd w:fill="auto" w:val="clear"/>
@@ -12497,7 +12468,7 @@
         </w:tc>
         <w:tc>
           <w:tcPr>
-            <w:tcW w:w="2536" w:type="dxa"/>
+            <w:tcW w:w="2538" w:type="dxa"/>
             <w:gridSpan w:val="4"/>
             <w:tcBorders/>
             <w:shd w:fill="auto" w:val="clear"/>
@@ -12541,7 +12512,7 @@
         </w:tc>
         <w:tc>
           <w:tcPr>
-            <w:tcW w:w="2429" w:type="dxa"/>
+            <w:tcW w:w="2427" w:type="dxa"/>
             <w:gridSpan w:val="3"/>
             <w:tcBorders/>
             <w:shd w:fill="auto" w:val="clear"/>
@@ -12837,7 +12808,7 @@
         </w:tc>
         <w:tc>
           <w:tcPr>
-            <w:tcW w:w="2536" w:type="dxa"/>
+            <w:tcW w:w="2538" w:type="dxa"/>
             <w:gridSpan w:val="4"/>
             <w:tcBorders/>
             <w:shd w:fill="auto" w:val="clear"/>
@@ -12881,7 +12852,7 @@
         </w:tc>
         <w:tc>
           <w:tcPr>
-            <w:tcW w:w="2429" w:type="dxa"/>
+            <w:tcW w:w="2427" w:type="dxa"/>
             <w:gridSpan w:val="3"/>
             <w:tcBorders/>
             <w:shd w:fill="auto" w:val="clear"/>
@@ -13195,7 +13166,7 @@
         </w:tc>
         <w:tc>
           <w:tcPr>
-            <w:tcW w:w="2536" w:type="dxa"/>
+            <w:tcW w:w="2538" w:type="dxa"/>
             <w:gridSpan w:val="4"/>
             <w:tcBorders>
               <w:top w:val="single" w:sz="2" w:space="0" w:color="000001"/>
@@ -13243,7 +13214,7 @@
         </w:tc>
         <w:tc>
           <w:tcPr>
-            <w:tcW w:w="2429" w:type="dxa"/>
+            <w:tcW w:w="2427" w:type="dxa"/>
             <w:gridSpan w:val="3"/>
             <w:tcBorders>
               <w:top w:val="single" w:sz="2" w:space="0" w:color="000001"/>
@@ -13559,7 +13530,7 @@
         </w:tc>
         <w:tc>
           <w:tcPr>
-            <w:tcW w:w="2536" w:type="dxa"/>
+            <w:tcW w:w="2538" w:type="dxa"/>
             <w:gridSpan w:val="4"/>
             <w:tcBorders/>
             <w:shd w:fill="auto" w:val="clear"/>
@@ -13603,7 +13574,7 @@
         </w:tc>
         <w:tc>
           <w:tcPr>
-            <w:tcW w:w="2429" w:type="dxa"/>
+            <w:tcW w:w="2427" w:type="dxa"/>
             <w:gridSpan w:val="3"/>
             <w:tcBorders/>
             <w:shd w:fill="auto" w:val="clear"/>
@@ -13640,6 +13611,9 @@
         <w:tblW w:w="18881" w:type="dxa"/>
         <w:jc w:val="left"/>
         <w:tblInd w:w="0" w:type="dxa"/>
+        <w:tblBorders>
+          <w:top w:val="single" w:sz="2" w:space="0" w:color="000001"/>
+        </w:tblBorders>
         <w:tblCellMar>
           <w:top w:w="113" w:type="dxa"/>
           <w:left w:w="0" w:type="dxa"/>
@@ -13651,32 +13625,32 @@
         <w:gridCol w:w="1803"/>
         <w:gridCol w:w="68"/>
         <w:gridCol w:w="560"/>
-        <w:gridCol w:w="1247"/>
-        <w:gridCol w:w="572"/>
+        <w:gridCol w:w="1248"/>
+        <w:gridCol w:w="573"/>
         <w:gridCol w:w="54"/>
         <w:gridCol w:w="563"/>
         <w:gridCol w:w="1131"/>
-        <w:gridCol w:w="682"/>
-        <w:gridCol w:w="54"/>
+        <w:gridCol w:w="681"/>
+        <w:gridCol w:w="55"/>
         <w:gridCol w:w="561"/>
-        <w:gridCol w:w="1188"/>
-        <w:gridCol w:w="627"/>
-        <w:gridCol w:w="54"/>
+        <w:gridCol w:w="1190"/>
+        <w:gridCol w:w="626"/>
+        <w:gridCol w:w="55"/>
         <w:gridCol w:w="506"/>
         <w:gridCol w:w="1133"/>
         <w:gridCol w:w="627"/>
         <w:gridCol w:w="55"/>
-        <w:gridCol w:w="561"/>
-        <w:gridCol w:w="1191"/>
+        <w:gridCol w:w="560"/>
+        <w:gridCol w:w="1192"/>
         <w:gridCol w:w="506"/>
         <w:gridCol w:w="79"/>
         <w:gridCol w:w="597"/>
-        <w:gridCol w:w="1135"/>
+        <w:gridCol w:w="1134"/>
         <w:gridCol w:w="795"/>
-        <w:gridCol w:w="56"/>
+        <w:gridCol w:w="57"/>
         <w:gridCol w:w="506"/>
         <w:gridCol w:w="1301"/>
-        <w:gridCol w:w="662"/>
+        <w:gridCol w:w="658"/>
       </w:tblGrid>
       <w:tr>
         <w:trPr/>
@@ -13807,7 +13781,7 @@
         </w:tc>
         <w:tc>
           <w:tcPr>
-            <w:tcW w:w="1247" w:type="dxa"/>
+            <w:tcW w:w="1248" w:type="dxa"/>
             <w:tcBorders/>
             <w:shd w:fill="auto" w:val="clear"/>
             <w:tcMar>
@@ -13829,7 +13803,7 @@
         </w:tc>
         <w:tc>
           <w:tcPr>
-            <w:tcW w:w="572" w:type="dxa"/>
+            <w:tcW w:w="573" w:type="dxa"/>
             <w:tcBorders/>
             <w:shd w:fill="auto" w:val="clear"/>
             <w:tcMar>
@@ -13917,7 +13891,7 @@
         </w:tc>
         <w:tc>
           <w:tcPr>
-            <w:tcW w:w="682" w:type="dxa"/>
+            <w:tcW w:w="681" w:type="dxa"/>
             <w:tcBorders/>
             <w:shd w:fill="auto" w:val="clear"/>
             <w:tcMar>
@@ -13934,182 +13908,6 @@
             <w:r>
               <w:rPr/>
               <w:t>&lt;.001</w:t>
-            </w:r>
-          </w:p>
-        </w:tc>
-        <w:tc>
-          <w:tcPr>
-            <w:tcW w:w="54" w:type="dxa"/>
-            <w:tcBorders>
-              <w:top w:val="double" w:sz="2" w:space="0" w:color="000001"/>
-            </w:tcBorders>
-            <w:shd w:fill="auto" w:val="clear"/>
-            <w:tcMar>
-              <w:top w:w="28" w:type="dxa"/>
-            </w:tcMar>
-            <w:vAlign w:val="center"/>
-          </w:tcPr>
-          <w:p>
-            <w:pPr>
-              <w:pStyle w:val="TableContents"/>
-              <w:rPr/>
-            </w:pPr>
-            <w:r>
-              <w:rPr/>
-            </w:r>
-          </w:p>
-        </w:tc>
-        <w:tc>
-          <w:tcPr>
-            <w:tcW w:w="561" w:type="dxa"/>
-            <w:tcBorders/>
-            <w:shd w:fill="auto" w:val="clear"/>
-            <w:tcMar>
-              <w:top w:w="0" w:type="dxa"/>
-            </w:tcMar>
-            <w:vAlign w:val="center"/>
-          </w:tcPr>
-          <w:p>
-            <w:pPr>
-              <w:pStyle w:val="TableContents"/>
-              <w:jc w:val="center"/>
-              <w:rPr/>
-            </w:pPr>
-            <w:r>
-              <w:rPr/>
-              <w:t>0.02</w:t>
-            </w:r>
-          </w:p>
-        </w:tc>
-        <w:tc>
-          <w:tcPr>
-            <w:tcW w:w="1188" w:type="dxa"/>
-            <w:tcBorders/>
-            <w:shd w:fill="auto" w:val="clear"/>
-            <w:tcMar>
-              <w:top w:w="0" w:type="dxa"/>
-            </w:tcMar>
-            <w:vAlign w:val="center"/>
-          </w:tcPr>
-          <w:p>
-            <w:pPr>
-              <w:pStyle w:val="TableContents"/>
-              <w:jc w:val="center"/>
-              <w:rPr/>
-            </w:pPr>
-            <w:r>
-              <w:rPr/>
-              <w:t>0.01–0.02</w:t>
-            </w:r>
-          </w:p>
-        </w:tc>
-        <w:tc>
-          <w:tcPr>
-            <w:tcW w:w="627" w:type="dxa"/>
-            <w:tcBorders/>
-            <w:shd w:fill="auto" w:val="clear"/>
-            <w:tcMar>
-              <w:top w:w="0" w:type="dxa"/>
-            </w:tcMar>
-            <w:vAlign w:val="center"/>
-          </w:tcPr>
-          <w:p>
-            <w:pPr>
-              <w:pStyle w:val="TableContents"/>
-              <w:jc w:val="center"/>
-              <w:rPr/>
-            </w:pPr>
-            <w:r>
-              <w:rPr/>
-              <w:t>&lt;.001</w:t>
-            </w:r>
-          </w:p>
-        </w:tc>
-        <w:tc>
-          <w:tcPr>
-            <w:tcW w:w="54" w:type="dxa"/>
-            <w:tcBorders>
-              <w:top w:val="double" w:sz="2" w:space="0" w:color="000001"/>
-            </w:tcBorders>
-            <w:shd w:fill="auto" w:val="clear"/>
-            <w:tcMar>
-              <w:top w:w="28" w:type="dxa"/>
-            </w:tcMar>
-            <w:vAlign w:val="center"/>
-          </w:tcPr>
-          <w:p>
-            <w:pPr>
-              <w:pStyle w:val="TableContents"/>
-              <w:rPr/>
-            </w:pPr>
-            <w:r>
-              <w:rPr/>
-            </w:r>
-          </w:p>
-        </w:tc>
-        <w:tc>
-          <w:tcPr>
-            <w:tcW w:w="506" w:type="dxa"/>
-            <w:tcBorders/>
-            <w:shd w:fill="auto" w:val="clear"/>
-            <w:tcMar>
-              <w:top w:w="0" w:type="dxa"/>
-            </w:tcMar>
-            <w:vAlign w:val="center"/>
-          </w:tcPr>
-          <w:p>
-            <w:pPr>
-              <w:pStyle w:val="TableContents"/>
-              <w:jc w:val="center"/>
-              <w:rPr/>
-            </w:pPr>
-            <w:r>
-              <w:rPr/>
-              <w:t>0.16</w:t>
-            </w:r>
-          </w:p>
-        </w:tc>
-        <w:tc>
-          <w:tcPr>
-            <w:tcW w:w="1133" w:type="dxa"/>
-            <w:tcBorders/>
-            <w:shd w:fill="auto" w:val="clear"/>
-            <w:tcMar>
-              <w:top w:w="0" w:type="dxa"/>
-            </w:tcMar>
-            <w:vAlign w:val="center"/>
-          </w:tcPr>
-          <w:p>
-            <w:pPr>
-              <w:pStyle w:val="TableContents"/>
-              <w:jc w:val="center"/>
-              <w:rPr/>
-            </w:pPr>
-            <w:r>
-              <w:rPr/>
-              <w:t>0.04–0.29</w:t>
-            </w:r>
-          </w:p>
-        </w:tc>
-        <w:tc>
-          <w:tcPr>
-            <w:tcW w:w="627" w:type="dxa"/>
-            <w:tcBorders/>
-            <w:shd w:fill="auto" w:val="clear"/>
-            <w:tcMar>
-              <w:top w:w="0" w:type="dxa"/>
-            </w:tcMar>
-            <w:vAlign w:val="center"/>
-          </w:tcPr>
-          <w:p>
-            <w:pPr>
-              <w:pStyle w:val="TableContents"/>
-              <w:jc w:val="center"/>
-              <w:rPr/>
-            </w:pPr>
-            <w:r>
-              <w:rPr/>
-              <w:t>.042</w:t>
             </w:r>
           </w:p>
         </w:tc>
@@ -14153,13 +13951,189 @@
             </w:pPr>
             <w:r>
               <w:rPr/>
+              <w:t>0.02</w:t>
+            </w:r>
+          </w:p>
+        </w:tc>
+        <w:tc>
+          <w:tcPr>
+            <w:tcW w:w="1190" w:type="dxa"/>
+            <w:tcBorders/>
+            <w:shd w:fill="auto" w:val="clear"/>
+            <w:tcMar>
+              <w:top w:w="0" w:type="dxa"/>
+            </w:tcMar>
+            <w:vAlign w:val="center"/>
+          </w:tcPr>
+          <w:p>
+            <w:pPr>
+              <w:pStyle w:val="TableContents"/>
+              <w:jc w:val="center"/>
+              <w:rPr/>
+            </w:pPr>
+            <w:r>
+              <w:rPr/>
+              <w:t>0.01–0.02</w:t>
+            </w:r>
+          </w:p>
+        </w:tc>
+        <w:tc>
+          <w:tcPr>
+            <w:tcW w:w="626" w:type="dxa"/>
+            <w:tcBorders/>
+            <w:shd w:fill="auto" w:val="clear"/>
+            <w:tcMar>
+              <w:top w:w="0" w:type="dxa"/>
+            </w:tcMar>
+            <w:vAlign w:val="center"/>
+          </w:tcPr>
+          <w:p>
+            <w:pPr>
+              <w:pStyle w:val="TableContents"/>
+              <w:jc w:val="center"/>
+              <w:rPr/>
+            </w:pPr>
+            <w:r>
+              <w:rPr/>
+              <w:t>&lt;.001</w:t>
+            </w:r>
+          </w:p>
+        </w:tc>
+        <w:tc>
+          <w:tcPr>
+            <w:tcW w:w="55" w:type="dxa"/>
+            <w:tcBorders>
+              <w:top w:val="double" w:sz="2" w:space="0" w:color="000001"/>
+            </w:tcBorders>
+            <w:shd w:fill="auto" w:val="clear"/>
+            <w:tcMar>
+              <w:top w:w="28" w:type="dxa"/>
+            </w:tcMar>
+            <w:vAlign w:val="center"/>
+          </w:tcPr>
+          <w:p>
+            <w:pPr>
+              <w:pStyle w:val="TableContents"/>
+              <w:rPr/>
+            </w:pPr>
+            <w:r>
+              <w:rPr/>
+            </w:r>
+          </w:p>
+        </w:tc>
+        <w:tc>
+          <w:tcPr>
+            <w:tcW w:w="506" w:type="dxa"/>
+            <w:tcBorders/>
+            <w:shd w:fill="auto" w:val="clear"/>
+            <w:tcMar>
+              <w:top w:w="0" w:type="dxa"/>
+            </w:tcMar>
+            <w:vAlign w:val="center"/>
+          </w:tcPr>
+          <w:p>
+            <w:pPr>
+              <w:pStyle w:val="TableContents"/>
+              <w:jc w:val="center"/>
+              <w:rPr/>
+            </w:pPr>
+            <w:r>
+              <w:rPr/>
+              <w:t>0.16</w:t>
+            </w:r>
+          </w:p>
+        </w:tc>
+        <w:tc>
+          <w:tcPr>
+            <w:tcW w:w="1133" w:type="dxa"/>
+            <w:tcBorders/>
+            <w:shd w:fill="auto" w:val="clear"/>
+            <w:tcMar>
+              <w:top w:w="0" w:type="dxa"/>
+            </w:tcMar>
+            <w:vAlign w:val="center"/>
+          </w:tcPr>
+          <w:p>
+            <w:pPr>
+              <w:pStyle w:val="TableContents"/>
+              <w:jc w:val="center"/>
+              <w:rPr/>
+            </w:pPr>
+            <w:r>
+              <w:rPr/>
+              <w:t>0.04–0.29</w:t>
+            </w:r>
+          </w:p>
+        </w:tc>
+        <w:tc>
+          <w:tcPr>
+            <w:tcW w:w="627" w:type="dxa"/>
+            <w:tcBorders/>
+            <w:shd w:fill="auto" w:val="clear"/>
+            <w:tcMar>
+              <w:top w:w="0" w:type="dxa"/>
+            </w:tcMar>
+            <w:vAlign w:val="center"/>
+          </w:tcPr>
+          <w:p>
+            <w:pPr>
+              <w:pStyle w:val="TableContents"/>
+              <w:jc w:val="center"/>
+              <w:rPr/>
+            </w:pPr>
+            <w:r>
+              <w:rPr/>
+              <w:t>.042</w:t>
+            </w:r>
+          </w:p>
+        </w:tc>
+        <w:tc>
+          <w:tcPr>
+            <w:tcW w:w="55" w:type="dxa"/>
+            <w:tcBorders>
+              <w:top w:val="double" w:sz="2" w:space="0" w:color="000001"/>
+            </w:tcBorders>
+            <w:shd w:fill="auto" w:val="clear"/>
+            <w:tcMar>
+              <w:top w:w="28" w:type="dxa"/>
+            </w:tcMar>
+            <w:vAlign w:val="center"/>
+          </w:tcPr>
+          <w:p>
+            <w:pPr>
+              <w:pStyle w:val="TableContents"/>
+              <w:rPr/>
+            </w:pPr>
+            <w:r>
+              <w:rPr/>
+            </w:r>
+          </w:p>
+        </w:tc>
+        <w:tc>
+          <w:tcPr>
+            <w:tcW w:w="560" w:type="dxa"/>
+            <w:tcBorders/>
+            <w:shd w:fill="auto" w:val="clear"/>
+            <w:tcMar>
+              <w:top w:w="0" w:type="dxa"/>
+            </w:tcMar>
+            <w:vAlign w:val="center"/>
+          </w:tcPr>
+          <w:p>
+            <w:pPr>
+              <w:pStyle w:val="TableContents"/>
+              <w:jc w:val="center"/>
+              <w:rPr/>
+            </w:pPr>
+            <w:r>
+              <w:rPr/>
               <w:t>0.12</w:t>
             </w:r>
           </w:p>
         </w:tc>
         <w:tc>
           <w:tcPr>
-            <w:tcW w:w="1191" w:type="dxa"/>
+            <w:tcW w:w="1192" w:type="dxa"/>
             <w:tcBorders/>
             <w:shd w:fill="auto" w:val="clear"/>
             <w:tcMar>
@@ -14247,7 +14221,7 @@
         </w:tc>
         <w:tc>
           <w:tcPr>
-            <w:tcW w:w="1135" w:type="dxa"/>
+            <w:tcW w:w="1134" w:type="dxa"/>
             <w:tcBorders/>
             <w:shd w:fill="auto" w:val="clear"/>
             <w:tcMar>
@@ -14291,7 +14265,7 @@
         </w:tc>
         <w:tc>
           <w:tcPr>
-            <w:tcW w:w="56" w:type="dxa"/>
+            <w:tcW w:w="57" w:type="dxa"/>
             <w:tcBorders>
               <w:top w:val="double" w:sz="2" w:space="0" w:color="000001"/>
             </w:tcBorders>
@@ -14357,7 +14331,7 @@
         </w:tc>
         <w:tc>
           <w:tcPr>
-            <w:tcW w:w="662" w:type="dxa"/>
+            <w:tcW w:w="658" w:type="dxa"/>
             <w:tcBorders/>
             <w:shd w:fill="auto" w:val="clear"/>
             <w:tcMar>
@@ -14446,7 +14420,7 @@
         </w:tc>
         <w:tc>
           <w:tcPr>
-            <w:tcW w:w="1247" w:type="dxa"/>
+            <w:tcW w:w="1248" w:type="dxa"/>
             <w:tcBorders/>
             <w:shd w:fill="auto" w:val="clear"/>
             <w:tcMar>
@@ -14468,7 +14442,7 @@
         </w:tc>
         <w:tc>
           <w:tcPr>
-            <w:tcW w:w="572" w:type="dxa"/>
+            <w:tcW w:w="573" w:type="dxa"/>
             <w:tcBorders/>
             <w:shd w:fill="auto" w:val="clear"/>
             <w:tcMar>
@@ -14559,7 +14533,7 @@
         </w:tc>
         <w:tc>
           <w:tcPr>
-            <w:tcW w:w="682" w:type="dxa"/>
+            <w:tcW w:w="681" w:type="dxa"/>
             <w:tcBorders/>
             <w:shd w:fill="auto" w:val="clear"/>
             <w:tcMar>
@@ -14586,7 +14560,7 @@
         </w:tc>
         <w:tc>
           <w:tcPr>
-            <w:tcW w:w="54" w:type="dxa"/>
+            <w:tcW w:w="55" w:type="dxa"/>
             <w:tcBorders/>
             <w:shd w:fill="auto" w:val="clear"/>
             <w:tcMar>
@@ -14628,7 +14602,7 @@
         </w:tc>
         <w:tc>
           <w:tcPr>
-            <w:tcW w:w="1188" w:type="dxa"/>
+            <w:tcW w:w="1190" w:type="dxa"/>
             <w:tcBorders/>
             <w:shd w:fill="auto" w:val="clear"/>
             <w:tcMar>
@@ -14650,7 +14624,7 @@
         </w:tc>
         <w:tc>
           <w:tcPr>
-            <w:tcW w:w="627" w:type="dxa"/>
+            <w:tcW w:w="626" w:type="dxa"/>
             <w:tcBorders/>
             <w:shd w:fill="auto" w:val="clear"/>
             <w:tcMar>
@@ -14677,7 +14651,7 @@
         </w:tc>
         <w:tc>
           <w:tcPr>
-            <w:tcW w:w="54" w:type="dxa"/>
+            <w:tcW w:w="55" w:type="dxa"/>
             <w:tcBorders/>
             <w:shd w:fill="auto" w:val="clear"/>
             <w:tcMar>
@@ -14783,7 +14757,7 @@
         </w:tc>
         <w:tc>
           <w:tcPr>
-            <w:tcW w:w="561" w:type="dxa"/>
+            <w:tcW w:w="560" w:type="dxa"/>
             <w:tcBorders/>
             <w:shd w:fill="auto" w:val="clear"/>
             <w:tcMar>
@@ -14805,7 +14779,7 @@
         </w:tc>
         <w:tc>
           <w:tcPr>
-            <w:tcW w:w="1191" w:type="dxa"/>
+            <w:tcW w:w="1192" w:type="dxa"/>
             <w:tcBorders/>
             <w:shd w:fill="auto" w:val="clear"/>
             <w:tcMar>
@@ -14891,7 +14865,7 @@
         </w:tc>
         <w:tc>
           <w:tcPr>
-            <w:tcW w:w="1135" w:type="dxa"/>
+            <w:tcW w:w="1134" w:type="dxa"/>
             <w:tcBorders/>
             <w:shd w:fill="auto" w:val="clear"/>
             <w:tcMar>
@@ -14940,7 +14914,7 @@
         </w:tc>
         <w:tc>
           <w:tcPr>
-            <w:tcW w:w="56" w:type="dxa"/>
+            <w:tcW w:w="57" w:type="dxa"/>
             <w:tcBorders/>
             <w:shd w:fill="auto" w:val="clear"/>
             <w:tcMar>
@@ -15004,7 +14978,7 @@
         </w:tc>
         <w:tc>
           <w:tcPr>
-            <w:tcW w:w="662" w:type="dxa"/>
+            <w:tcW w:w="658" w:type="dxa"/>
             <w:tcBorders/>
             <w:shd w:fill="auto" w:val="clear"/>
             <w:tcMar>
@@ -15093,7 +15067,7 @@
         </w:tc>
         <w:tc>
           <w:tcPr>
-            <w:tcW w:w="1247" w:type="dxa"/>
+            <w:tcW w:w="1248" w:type="dxa"/>
             <w:tcBorders/>
             <w:shd w:fill="auto" w:val="clear"/>
             <w:tcMar>
@@ -15115,7 +15089,7 @@
         </w:tc>
         <w:tc>
           <w:tcPr>
-            <w:tcW w:w="572" w:type="dxa"/>
+            <w:tcW w:w="573" w:type="dxa"/>
             <w:tcBorders/>
             <w:shd w:fill="auto" w:val="clear"/>
             <w:tcMar>
@@ -15206,7 +15180,7 @@
         </w:tc>
         <w:tc>
           <w:tcPr>
-            <w:tcW w:w="682" w:type="dxa"/>
+            <w:tcW w:w="681" w:type="dxa"/>
             <w:tcBorders/>
             <w:shd w:fill="auto" w:val="clear"/>
             <w:tcMar>
@@ -15233,7 +15207,7 @@
         </w:tc>
         <w:tc>
           <w:tcPr>
-            <w:tcW w:w="54" w:type="dxa"/>
+            <w:tcW w:w="55" w:type="dxa"/>
             <w:tcBorders/>
             <w:shd w:fill="auto" w:val="clear"/>
             <w:tcMar>
@@ -15275,7 +15249,7 @@
         </w:tc>
         <w:tc>
           <w:tcPr>
-            <w:tcW w:w="1188" w:type="dxa"/>
+            <w:tcW w:w="1190" w:type="dxa"/>
             <w:tcBorders/>
             <w:shd w:fill="auto" w:val="clear"/>
             <w:tcMar>
@@ -15297,7 +15271,7 @@
         </w:tc>
         <w:tc>
           <w:tcPr>
-            <w:tcW w:w="627" w:type="dxa"/>
+            <w:tcW w:w="626" w:type="dxa"/>
             <w:tcBorders/>
             <w:shd w:fill="auto" w:val="clear"/>
             <w:tcMar>
@@ -15324,7 +15298,7 @@
         </w:tc>
         <w:tc>
           <w:tcPr>
-            <w:tcW w:w="54" w:type="dxa"/>
+            <w:tcW w:w="55" w:type="dxa"/>
             <w:tcBorders/>
             <w:shd w:fill="auto" w:val="clear"/>
             <w:tcMar>
@@ -15430,7 +15404,7 @@
         </w:tc>
         <w:tc>
           <w:tcPr>
-            <w:tcW w:w="561" w:type="dxa"/>
+            <w:tcW w:w="560" w:type="dxa"/>
             <w:tcBorders/>
             <w:shd w:fill="auto" w:val="clear"/>
             <w:tcMar>
@@ -15452,7 +15426,7 @@
         </w:tc>
         <w:tc>
           <w:tcPr>
-            <w:tcW w:w="1191" w:type="dxa"/>
+            <w:tcW w:w="1192" w:type="dxa"/>
             <w:tcBorders/>
             <w:shd w:fill="auto" w:val="clear"/>
             <w:tcMar>
@@ -15538,7 +15512,7 @@
         </w:tc>
         <w:tc>
           <w:tcPr>
-            <w:tcW w:w="1135" w:type="dxa"/>
+            <w:tcW w:w="1134" w:type="dxa"/>
             <w:tcBorders/>
             <w:shd w:fill="auto" w:val="clear"/>
             <w:tcMar>
@@ -15587,7 +15561,7 @@
         </w:tc>
         <w:tc>
           <w:tcPr>
-            <w:tcW w:w="56" w:type="dxa"/>
+            <w:tcW w:w="57" w:type="dxa"/>
             <w:tcBorders/>
             <w:shd w:fill="auto" w:val="clear"/>
             <w:tcMar>
@@ -15651,7 +15625,7 @@
         </w:tc>
         <w:tc>
           <w:tcPr>
-            <w:tcW w:w="662" w:type="dxa"/>
+            <w:tcW w:w="658" w:type="dxa"/>
             <w:tcBorders/>
             <w:shd w:fill="auto" w:val="clear"/>
             <w:tcMar>
@@ -15740,7 +15714,7 @@
         </w:tc>
         <w:tc>
           <w:tcPr>
-            <w:tcW w:w="1247" w:type="dxa"/>
+            <w:tcW w:w="1248" w:type="dxa"/>
             <w:tcBorders/>
             <w:shd w:fill="auto" w:val="clear"/>
             <w:tcMar>
@@ -15762,7 +15736,7 @@
         </w:tc>
         <w:tc>
           <w:tcPr>
-            <w:tcW w:w="572" w:type="dxa"/>
+            <w:tcW w:w="573" w:type="dxa"/>
             <w:tcBorders/>
             <w:shd w:fill="auto" w:val="clear"/>
             <w:tcMar>
@@ -15853,7 +15827,7 @@
         </w:tc>
         <w:tc>
           <w:tcPr>
-            <w:tcW w:w="682" w:type="dxa"/>
+            <w:tcW w:w="681" w:type="dxa"/>
             <w:tcBorders/>
             <w:shd w:fill="auto" w:val="clear"/>
             <w:tcMar>
@@ -15880,7 +15854,7 @@
         </w:tc>
         <w:tc>
           <w:tcPr>
-            <w:tcW w:w="54" w:type="dxa"/>
+            <w:tcW w:w="55" w:type="dxa"/>
             <w:tcBorders/>
             <w:shd w:fill="auto" w:val="clear"/>
             <w:tcMar>
@@ -15922,7 +15896,7 @@
         </w:tc>
         <w:tc>
           <w:tcPr>
-            <w:tcW w:w="1188" w:type="dxa"/>
+            <w:tcW w:w="1190" w:type="dxa"/>
             <w:tcBorders/>
             <w:shd w:fill="auto" w:val="clear"/>
             <w:tcMar>
@@ -15944,7 +15918,7 @@
         </w:tc>
         <w:tc>
           <w:tcPr>
-            <w:tcW w:w="627" w:type="dxa"/>
+            <w:tcW w:w="626" w:type="dxa"/>
             <w:tcBorders/>
             <w:shd w:fill="auto" w:val="clear"/>
             <w:tcMar>
@@ -15971,7 +15945,7 @@
         </w:tc>
         <w:tc>
           <w:tcPr>
-            <w:tcW w:w="54" w:type="dxa"/>
+            <w:tcW w:w="55" w:type="dxa"/>
             <w:tcBorders/>
             <w:shd w:fill="auto" w:val="clear"/>
             <w:tcMar>
@@ -16077,7 +16051,7 @@
         </w:tc>
         <w:tc>
           <w:tcPr>
-            <w:tcW w:w="561" w:type="dxa"/>
+            <w:tcW w:w="560" w:type="dxa"/>
             <w:tcBorders/>
             <w:shd w:fill="auto" w:val="clear"/>
             <w:tcMar>
@@ -16099,7 +16073,7 @@
         </w:tc>
         <w:tc>
           <w:tcPr>
-            <w:tcW w:w="1191" w:type="dxa"/>
+            <w:tcW w:w="1192" w:type="dxa"/>
             <w:tcBorders/>
             <w:shd w:fill="auto" w:val="clear"/>
             <w:tcMar>
@@ -16185,7 +16159,7 @@
         </w:tc>
         <w:tc>
           <w:tcPr>
-            <w:tcW w:w="1135" w:type="dxa"/>
+            <w:tcW w:w="1134" w:type="dxa"/>
             <w:tcBorders/>
             <w:shd w:fill="auto" w:val="clear"/>
             <w:tcMar>
@@ -16234,7 +16208,7 @@
         </w:tc>
         <w:tc>
           <w:tcPr>
-            <w:tcW w:w="56" w:type="dxa"/>
+            <w:tcW w:w="57" w:type="dxa"/>
             <w:tcBorders/>
             <w:shd w:fill="auto" w:val="clear"/>
             <w:tcMar>
@@ -16298,7 +16272,7 @@
         </w:tc>
         <w:tc>
           <w:tcPr>
-            <w:tcW w:w="662" w:type="dxa"/>
+            <w:tcW w:w="658" w:type="dxa"/>
             <w:tcBorders/>
             <w:shd w:fill="auto" w:val="clear"/>
             <w:tcMar>
@@ -16330,7 +16304,7 @@
           <w:pgNumType w:fmt="decimal"/>
           <w:formProt w:val="false"/>
           <w:textDirection w:val="lrTb"/>
-          <w:docGrid w:type="default" w:linePitch="100" w:charSpace="0"/>
+          <w:docGrid w:type="default" w:linePitch="240" w:charSpace="4294961151"/>
         </w:sectPr>
       </w:pPr>
     </w:p>
@@ -16503,7 +16477,6 @@
       <w:pPr>
         <w:pStyle w:val="TextBody"/>
         <w:tabs>
-          <w:tab w:val="clear" w:pos="720"/>
           <w:tab w:val="left" w:pos="1080" w:leader="none"/>
         </w:tabs>
         <w:spacing w:lineRule="auto" w:line="360"/>
@@ -16557,7 +16530,6 @@
       <w:pPr>
         <w:pStyle w:val="TextBody"/>
         <w:tabs>
-          <w:tab w:val="clear" w:pos="720"/>
           <w:tab w:val="left" w:pos="1080" w:leader="none"/>
         </w:tabs>
         <w:spacing w:lineRule="auto" w:line="360"/>
@@ -16721,7 +16693,6 @@
       <w:pPr>
         <w:pStyle w:val="TextBody"/>
         <w:tabs>
-          <w:tab w:val="clear" w:pos="720"/>
           <w:tab w:val="left" w:pos="1080" w:leader="none"/>
         </w:tabs>
         <w:spacing w:lineRule="auto" w:line="360"/>
@@ -16736,7 +16707,6 @@
       <w:pPr>
         <w:pStyle w:val="TextBody"/>
         <w:tabs>
-          <w:tab w:val="clear" w:pos="720"/>
           <w:tab w:val="left" w:pos="1080" w:leader="none"/>
         </w:tabs>
         <w:spacing w:lineRule="auto" w:line="360"/>
@@ -16802,21 +16772,27 @@
         <w:tblW w:w="9972" w:type="dxa"/>
         <w:jc w:val="left"/>
         <w:tblInd w:w="0" w:type="dxa"/>
+        <w:tblBorders>
+          <w:top w:val="single" w:sz="2" w:space="0" w:color="000001"/>
+          <w:left w:val="single" w:sz="2" w:space="0" w:color="000001"/>
+          <w:bottom w:val="single" w:sz="2" w:space="0" w:color="000001"/>
+          <w:insideH w:val="single" w:sz="2" w:space="0" w:color="000001"/>
+        </w:tblBorders>
         <w:tblCellMar>
           <w:top w:w="55" w:type="dxa"/>
-          <w:left w:w="40" w:type="dxa"/>
+          <w:left w:w="37" w:type="dxa"/>
           <w:bottom w:w="55" w:type="dxa"/>
           <w:right w:w="55" w:type="dxa"/>
         </w:tblCellMar>
-        <w:tblLook w:firstRow="1" w:noVBand="1" w:lastRow="0" w:firstColumn="1" w:lastColumn="0" w:noHBand="0" w:val="04a0"/>
+        <w:tblLook w:val="04a0" w:noVBand="1" w:noHBand="0" w:lastColumn="0" w:firstColumn="1" w:lastRow="0" w:firstRow="1"/>
       </w:tblPr>
       <w:tblGrid>
         <w:gridCol w:w="3508"/>
         <w:gridCol w:w="1369"/>
-        <w:gridCol w:w="1235"/>
+        <w:gridCol w:w="1234"/>
         <w:gridCol w:w="1256"/>
         <w:gridCol w:w="1356"/>
-        <w:gridCol w:w="1247"/>
+        <w:gridCol w:w="1248"/>
       </w:tblGrid>
       <w:tr>
         <w:trPr/>
@@ -16828,8 +16804,12 @@
               <w:top w:val="single" w:sz="2" w:space="0" w:color="000001"/>
               <w:left w:val="single" w:sz="2" w:space="0" w:color="000001"/>
               <w:bottom w:val="single" w:sz="2" w:space="0" w:color="000001"/>
+              <w:insideH w:val="single" w:sz="2" w:space="0" w:color="000001"/>
             </w:tcBorders>
             <w:shd w:fill="auto" w:val="clear"/>
+            <w:tcMar>
+              <w:left w:w="37" w:type="dxa"/>
+            </w:tcMar>
           </w:tcPr>
           <w:p>
             <w:pPr>
@@ -16857,8 +16837,13 @@
               <w:left w:val="single" w:sz="2" w:space="0" w:color="000001"/>
               <w:bottom w:val="single" w:sz="2" w:space="0" w:color="000001"/>
               <w:right w:val="single" w:sz="2" w:space="0" w:color="000001"/>
+              <w:insideH w:val="single" w:sz="2" w:space="0" w:color="000001"/>
+              <w:insideV w:val="single" w:sz="2" w:space="0" w:color="000001"/>
             </w:tcBorders>
             <w:shd w:fill="auto" w:val="clear"/>
+            <w:tcMar>
+              <w:left w:w="37" w:type="dxa"/>
+            </w:tcMar>
           </w:tcPr>
           <w:p>
             <w:pPr>
@@ -16920,8 +16905,12 @@
               <w:top w:val="single" w:sz="2" w:space="0" w:color="000001"/>
               <w:left w:val="single" w:sz="2" w:space="0" w:color="000001"/>
               <w:bottom w:val="single" w:sz="2" w:space="0" w:color="000001"/>
+              <w:insideH w:val="single" w:sz="2" w:space="0" w:color="000001"/>
             </w:tcBorders>
             <w:shd w:fill="auto" w:val="clear"/>
+            <w:tcMar>
+              <w:left w:w="37" w:type="dxa"/>
+            </w:tcMar>
           </w:tcPr>
           <w:p>
             <w:pPr>
@@ -16942,8 +16931,12 @@
               <w:top w:val="single" w:sz="2" w:space="0" w:color="000001"/>
               <w:left w:val="single" w:sz="2" w:space="0" w:color="000001"/>
               <w:bottom w:val="single" w:sz="2" w:space="0" w:color="000001"/>
+              <w:insideH w:val="single" w:sz="2" w:space="0" w:color="000001"/>
             </w:tcBorders>
             <w:shd w:fill="auto" w:val="clear"/>
+            <w:tcMar>
+              <w:left w:w="37" w:type="dxa"/>
+            </w:tcMar>
           </w:tcPr>
           <w:p>
             <w:pPr>
@@ -16964,13 +16957,17 @@
         </w:tc>
         <w:tc>
           <w:tcPr>
-            <w:tcW w:w="1235" w:type="dxa"/>
+            <w:tcW w:w="1234" w:type="dxa"/>
             <w:tcBorders>
               <w:top w:val="single" w:sz="2" w:space="0" w:color="000001"/>
               <w:left w:val="single" w:sz="2" w:space="0" w:color="000001"/>
               <w:bottom w:val="single" w:sz="2" w:space="0" w:color="000001"/>
+              <w:insideH w:val="single" w:sz="2" w:space="0" w:color="000001"/>
             </w:tcBorders>
             <w:shd w:fill="auto" w:val="clear"/>
+            <w:tcMar>
+              <w:left w:w="37" w:type="dxa"/>
+            </w:tcMar>
           </w:tcPr>
           <w:p>
             <w:pPr>
@@ -16996,8 +16993,12 @@
               <w:top w:val="single" w:sz="2" w:space="0" w:color="000001"/>
               <w:left w:val="single" w:sz="2" w:space="0" w:color="000001"/>
               <w:bottom w:val="single" w:sz="2" w:space="0" w:color="000001"/>
+              <w:insideH w:val="single" w:sz="2" w:space="0" w:color="000001"/>
             </w:tcBorders>
             <w:shd w:fill="auto" w:val="clear"/>
+            <w:tcMar>
+              <w:left w:w="37" w:type="dxa"/>
+            </w:tcMar>
           </w:tcPr>
           <w:p>
             <w:pPr>
@@ -17023,8 +17024,12 @@
               <w:top w:val="single" w:sz="2" w:space="0" w:color="000001"/>
               <w:left w:val="single" w:sz="2" w:space="0" w:color="000001"/>
               <w:bottom w:val="single" w:sz="2" w:space="0" w:color="000001"/>
+              <w:insideH w:val="single" w:sz="2" w:space="0" w:color="000001"/>
             </w:tcBorders>
             <w:shd w:fill="auto" w:val="clear"/>
+            <w:tcMar>
+              <w:left w:w="37" w:type="dxa"/>
+            </w:tcMar>
           </w:tcPr>
           <w:p>
             <w:pPr>
@@ -17045,14 +17050,19 @@
         </w:tc>
         <w:tc>
           <w:tcPr>
-            <w:tcW w:w="1247" w:type="dxa"/>
+            <w:tcW w:w="1248" w:type="dxa"/>
             <w:tcBorders>
               <w:top w:val="single" w:sz="2" w:space="0" w:color="000001"/>
               <w:left w:val="single" w:sz="2" w:space="0" w:color="000001"/>
               <w:bottom w:val="single" w:sz="2" w:space="0" w:color="000001"/>
               <w:right w:val="single" w:sz="2" w:space="0" w:color="000001"/>
+              <w:insideH w:val="single" w:sz="2" w:space="0" w:color="000001"/>
+              <w:insideV w:val="single" w:sz="2" w:space="0" w:color="000001"/>
             </w:tcBorders>
             <w:shd w:fill="auto" w:val="clear"/>
+            <w:tcMar>
+              <w:left w:w="37" w:type="dxa"/>
+            </w:tcMar>
           </w:tcPr>
           <w:p>
             <w:pPr>
@@ -17081,8 +17091,12 @@
               <w:top w:val="single" w:sz="2" w:space="0" w:color="000001"/>
               <w:left w:val="single" w:sz="2" w:space="0" w:color="000001"/>
               <w:bottom w:val="single" w:sz="2" w:space="0" w:color="000001"/>
+              <w:insideH w:val="single" w:sz="2" w:space="0" w:color="000001"/>
             </w:tcBorders>
             <w:shd w:fill="auto" w:val="clear"/>
+            <w:tcMar>
+              <w:left w:w="37" w:type="dxa"/>
+            </w:tcMar>
           </w:tcPr>
           <w:p>
             <w:pPr>
@@ -17137,8 +17151,12 @@
               <w:top w:val="single" w:sz="2" w:space="0" w:color="000001"/>
               <w:left w:val="single" w:sz="2" w:space="0" w:color="000001"/>
               <w:bottom w:val="single" w:sz="2" w:space="0" w:color="000001"/>
+              <w:insideH w:val="single" w:sz="2" w:space="0" w:color="000001"/>
             </w:tcBorders>
             <w:shd w:fill="auto" w:val="clear"/>
+            <w:tcMar>
+              <w:left w:w="37" w:type="dxa"/>
+            </w:tcMar>
           </w:tcPr>
           <w:p>
             <w:pPr>
@@ -17159,13 +17177,17 @@
         </w:tc>
         <w:tc>
           <w:tcPr>
-            <w:tcW w:w="1235" w:type="dxa"/>
+            <w:tcW w:w="1234" w:type="dxa"/>
             <w:tcBorders>
               <w:top w:val="single" w:sz="2" w:space="0" w:color="000001"/>
               <w:left w:val="single" w:sz="2" w:space="0" w:color="000001"/>
               <w:bottom w:val="single" w:sz="2" w:space="0" w:color="000001"/>
+              <w:insideH w:val="single" w:sz="2" w:space="0" w:color="000001"/>
             </w:tcBorders>
             <w:shd w:fill="auto" w:val="clear"/>
+            <w:tcMar>
+              <w:left w:w="37" w:type="dxa"/>
+            </w:tcMar>
           </w:tcPr>
           <w:p>
             <w:pPr>
@@ -17191,8 +17213,12 @@
               <w:top w:val="single" w:sz="2" w:space="0" w:color="000001"/>
               <w:left w:val="single" w:sz="2" w:space="0" w:color="000001"/>
               <w:bottom w:val="single" w:sz="2" w:space="0" w:color="000001"/>
+              <w:insideH w:val="single" w:sz="2" w:space="0" w:color="000001"/>
             </w:tcBorders>
             <w:shd w:fill="auto" w:val="clear"/>
+            <w:tcMar>
+              <w:left w:w="37" w:type="dxa"/>
+            </w:tcMar>
           </w:tcPr>
           <w:p>
             <w:pPr>
@@ -17218,8 +17244,12 @@
               <w:top w:val="single" w:sz="2" w:space="0" w:color="000001"/>
               <w:left w:val="single" w:sz="2" w:space="0" w:color="000001"/>
               <w:bottom w:val="single" w:sz="2" w:space="0" w:color="000001"/>
+              <w:insideH w:val="single" w:sz="2" w:space="0" w:color="000001"/>
             </w:tcBorders>
             <w:shd w:fill="auto" w:val="clear"/>
+            <w:tcMar>
+              <w:left w:w="37" w:type="dxa"/>
+            </w:tcMar>
           </w:tcPr>
           <w:p>
             <w:pPr>
@@ -17240,14 +17270,19 @@
         </w:tc>
         <w:tc>
           <w:tcPr>
-            <w:tcW w:w="1247" w:type="dxa"/>
+            <w:tcW w:w="1248" w:type="dxa"/>
             <w:tcBorders>
               <w:top w:val="single" w:sz="2" w:space="0" w:color="000001"/>
               <w:left w:val="single" w:sz="2" w:space="0" w:color="000001"/>
               <w:bottom w:val="single" w:sz="2" w:space="0" w:color="000001"/>
               <w:right w:val="single" w:sz="2" w:space="0" w:color="000001"/>
+              <w:insideH w:val="single" w:sz="2" w:space="0" w:color="000001"/>
+              <w:insideV w:val="single" w:sz="2" w:space="0" w:color="000001"/>
             </w:tcBorders>
             <w:shd w:fill="auto" w:val="clear"/>
+            <w:tcMar>
+              <w:left w:w="37" w:type="dxa"/>
+            </w:tcMar>
           </w:tcPr>
           <w:p>
             <w:pPr>
@@ -17276,8 +17311,12 @@
               <w:top w:val="single" w:sz="2" w:space="0" w:color="000001"/>
               <w:left w:val="single" w:sz="2" w:space="0" w:color="000001"/>
               <w:bottom w:val="single" w:sz="2" w:space="0" w:color="000001"/>
+              <w:insideH w:val="single" w:sz="2" w:space="0" w:color="000001"/>
             </w:tcBorders>
             <w:shd w:fill="auto" w:val="clear"/>
+            <w:tcMar>
+              <w:left w:w="37" w:type="dxa"/>
+            </w:tcMar>
           </w:tcPr>
           <w:p>
             <w:pPr>
@@ -17319,8 +17358,12 @@
               <w:top w:val="single" w:sz="2" w:space="0" w:color="000001"/>
               <w:left w:val="single" w:sz="2" w:space="0" w:color="000001"/>
               <w:bottom w:val="single" w:sz="2" w:space="0" w:color="000001"/>
+              <w:insideH w:val="single" w:sz="2" w:space="0" w:color="000001"/>
             </w:tcBorders>
             <w:shd w:fill="auto" w:val="clear"/>
+            <w:tcMar>
+              <w:left w:w="37" w:type="dxa"/>
+            </w:tcMar>
           </w:tcPr>
           <w:p>
             <w:pPr>
@@ -17341,13 +17384,17 @@
         </w:tc>
         <w:tc>
           <w:tcPr>
-            <w:tcW w:w="1235" w:type="dxa"/>
+            <w:tcW w:w="1234" w:type="dxa"/>
             <w:tcBorders>
               <w:top w:val="single" w:sz="2" w:space="0" w:color="000001"/>
               <w:left w:val="single" w:sz="2" w:space="0" w:color="000001"/>
               <w:bottom w:val="single" w:sz="2" w:space="0" w:color="000001"/>
+              <w:insideH w:val="single" w:sz="2" w:space="0" w:color="000001"/>
             </w:tcBorders>
             <w:shd w:fill="auto" w:val="clear"/>
+            <w:tcMar>
+              <w:left w:w="37" w:type="dxa"/>
+            </w:tcMar>
           </w:tcPr>
           <w:p>
             <w:pPr>
@@ -17374,8 +17421,12 @@
               <w:top w:val="single" w:sz="2" w:space="0" w:color="000001"/>
               <w:left w:val="single" w:sz="2" w:space="0" w:color="000001"/>
               <w:bottom w:val="single" w:sz="2" w:space="0" w:color="000001"/>
+              <w:insideH w:val="single" w:sz="2" w:space="0" w:color="000001"/>
             </w:tcBorders>
             <w:shd w:fill="auto" w:val="clear"/>
+            <w:tcMar>
+              <w:left w:w="37" w:type="dxa"/>
+            </w:tcMar>
           </w:tcPr>
           <w:p>
             <w:pPr>
@@ -17401,8 +17452,12 @@
               <w:top w:val="single" w:sz="2" w:space="0" w:color="000001"/>
               <w:left w:val="single" w:sz="2" w:space="0" w:color="000001"/>
               <w:bottom w:val="single" w:sz="2" w:space="0" w:color="000001"/>
+              <w:insideH w:val="single" w:sz="2" w:space="0" w:color="000001"/>
             </w:tcBorders>
             <w:shd w:fill="auto" w:val="clear"/>
+            <w:tcMar>
+              <w:left w:w="37" w:type="dxa"/>
+            </w:tcMar>
           </w:tcPr>
           <w:p>
             <w:pPr>
@@ -17424,14 +17479,19 @@
         </w:tc>
         <w:tc>
           <w:tcPr>
-            <w:tcW w:w="1247" w:type="dxa"/>
+            <w:tcW w:w="1248" w:type="dxa"/>
             <w:tcBorders>
               <w:top w:val="single" w:sz="2" w:space="0" w:color="000001"/>
               <w:left w:val="single" w:sz="2" w:space="0" w:color="000001"/>
               <w:bottom w:val="single" w:sz="2" w:space="0" w:color="000001"/>
               <w:right w:val="single" w:sz="2" w:space="0" w:color="000001"/>
+              <w:insideH w:val="single" w:sz="2" w:space="0" w:color="000001"/>
+              <w:insideV w:val="single" w:sz="2" w:space="0" w:color="000001"/>
             </w:tcBorders>
             <w:shd w:fill="auto" w:val="clear"/>
+            <w:tcMar>
+              <w:left w:w="37" w:type="dxa"/>
+            </w:tcMar>
           </w:tcPr>
           <w:p>
             <w:pPr>
@@ -17460,8 +17520,12 @@
               <w:top w:val="single" w:sz="2" w:space="0" w:color="000001"/>
               <w:left w:val="single" w:sz="2" w:space="0" w:color="000001"/>
               <w:bottom w:val="single" w:sz="2" w:space="0" w:color="000001"/>
+              <w:insideH w:val="single" w:sz="2" w:space="0" w:color="000001"/>
             </w:tcBorders>
             <w:shd w:fill="auto" w:val="clear"/>
+            <w:tcMar>
+              <w:left w:w="37" w:type="dxa"/>
+            </w:tcMar>
           </w:tcPr>
           <w:p>
             <w:pPr>
@@ -17501,8 +17565,12 @@
               <w:top w:val="single" w:sz="2" w:space="0" w:color="000001"/>
               <w:left w:val="single" w:sz="2" w:space="0" w:color="000001"/>
               <w:bottom w:val="single" w:sz="2" w:space="0" w:color="000001"/>
+              <w:insideH w:val="single" w:sz="2" w:space="0" w:color="000001"/>
             </w:tcBorders>
             <w:shd w:fill="auto" w:val="clear"/>
+            <w:tcMar>
+              <w:left w:w="37" w:type="dxa"/>
+            </w:tcMar>
           </w:tcPr>
           <w:p>
             <w:pPr>
@@ -17524,13 +17592,17 @@
         </w:tc>
         <w:tc>
           <w:tcPr>
-            <w:tcW w:w="1235" w:type="dxa"/>
+            <w:tcW w:w="1234" w:type="dxa"/>
             <w:tcBorders>
               <w:top w:val="single" w:sz="2" w:space="0" w:color="000001"/>
               <w:left w:val="single" w:sz="2" w:space="0" w:color="000001"/>
               <w:bottom w:val="single" w:sz="2" w:space="0" w:color="000001"/>
+              <w:insideH w:val="single" w:sz="2" w:space="0" w:color="000001"/>
             </w:tcBorders>
             <w:shd w:fill="auto" w:val="clear"/>
+            <w:tcMar>
+              <w:left w:w="37" w:type="dxa"/>
+            </w:tcMar>
           </w:tcPr>
           <w:p>
             <w:pPr>
@@ -17556,8 +17628,12 @@
               <w:top w:val="single" w:sz="2" w:space="0" w:color="000001"/>
               <w:left w:val="single" w:sz="2" w:space="0" w:color="000001"/>
               <w:bottom w:val="single" w:sz="2" w:space="0" w:color="000001"/>
+              <w:insideH w:val="single" w:sz="2" w:space="0" w:color="000001"/>
             </w:tcBorders>
             <w:shd w:fill="auto" w:val="clear"/>
+            <w:tcMar>
+              <w:left w:w="37" w:type="dxa"/>
+            </w:tcMar>
           </w:tcPr>
           <w:p>
             <w:pPr>
@@ -17584,8 +17660,12 @@
               <w:top w:val="single" w:sz="2" w:space="0" w:color="000001"/>
               <w:left w:val="single" w:sz="2" w:space="0" w:color="000001"/>
               <w:bottom w:val="single" w:sz="2" w:space="0" w:color="000001"/>
+              <w:insideH w:val="single" w:sz="2" w:space="0" w:color="000001"/>
             </w:tcBorders>
             <w:shd w:fill="auto" w:val="clear"/>
+            <w:tcMar>
+              <w:left w:w="37" w:type="dxa"/>
+            </w:tcMar>
           </w:tcPr>
           <w:p>
             <w:pPr>
@@ -17606,14 +17686,19 @@
         </w:tc>
         <w:tc>
           <w:tcPr>
-            <w:tcW w:w="1247" w:type="dxa"/>
+            <w:tcW w:w="1248" w:type="dxa"/>
             <w:tcBorders>
               <w:top w:val="single" w:sz="2" w:space="0" w:color="000001"/>
               <w:left w:val="single" w:sz="2" w:space="0" w:color="000001"/>
               <w:bottom w:val="single" w:sz="2" w:space="0" w:color="000001"/>
               <w:right w:val="single" w:sz="2" w:space="0" w:color="000001"/>
+              <w:insideH w:val="single" w:sz="2" w:space="0" w:color="000001"/>
+              <w:insideV w:val="single" w:sz="2" w:space="0" w:color="000001"/>
             </w:tcBorders>
             <w:shd w:fill="auto" w:val="clear"/>
+            <w:tcMar>
+              <w:left w:w="37" w:type="dxa"/>
+            </w:tcMar>
           </w:tcPr>
           <w:p>
             <w:pPr>
@@ -17681,7 +17766,6 @@
         <w:pStyle w:val="Normal"/>
         <w:pageBreakBefore w:val="false"/>
         <w:tabs>
-          <w:tab w:val="clear" w:pos="720"/>
           <w:tab w:val="left" w:pos="6382" w:leader="none"/>
         </w:tabs>
         <w:spacing w:lineRule="auto" w:line="360" w:before="57" w:after="57"/>
@@ -19151,27 +19235,7 @@
           <w:iCs w:val="false"/>
           <w:color w:val="000000"/>
         </w:rPr>
-        <w:t>and the production of the major chemokines C</w:t>
-      </w:r>
-      <w:r>
-        <w:rPr>
-          <w:rStyle w:val="Emphasis"/>
-          <w:rFonts w:ascii="Times New Roman" w:hAnsi="Times New Roman"/>
-          <w:i w:val="false"/>
-          <w:iCs w:val="false"/>
-          <w:color w:val="000000"/>
-        </w:rPr>
-        <w:t>X</w:t>
-      </w:r>
-      <w:r>
-        <w:rPr>
-          <w:rStyle w:val="Emphasis"/>
-          <w:rFonts w:ascii="Times New Roman" w:hAnsi="Times New Roman"/>
-          <w:i w:val="false"/>
-          <w:iCs w:val="false"/>
-          <w:color w:val="000000"/>
-        </w:rPr>
-        <w:t xml:space="preserve">C subfamily at the site of infection. Inflammatory infiltrates were also slightly more prominent in our experiment in the laboratory isolate </w:t>
+        <w:t xml:space="preserve">and the production of the major chemokines CXC subfamily at the site of infection. Inflammatory infiltrates were also slightly more prominent in our experiment in the laboratory isolate </w:t>
       </w:r>
       <w:r>
         <w:rPr>
@@ -19840,7 +19904,6 @@
       <w:pPr>
         <w:pStyle w:val="Normal"/>
         <w:tabs>
-          <w:tab w:val="clear" w:pos="720"/>
           <w:tab w:val="left" w:pos="6382" w:leader="none"/>
         </w:tabs>
         <w:spacing w:lineRule="auto" w:line="360" w:before="57" w:after="57"/>
@@ -20659,7 +20722,7 @@
     <w:p>
       <w:pPr>
         <w:pStyle w:val="Normal"/>
-        <w:keepNext w:val="true"/>
+        <w:keepNext/>
         <w:widowControl/>
         <w:spacing w:lineRule="auto" w:line="360"/>
         <w:jc w:val="both"/>
@@ -23156,7 +23219,7 @@
       <w:pgNumType w:fmt="decimal"/>
       <w:formProt w:val="false"/>
       <w:textDirection w:val="lrTb"/>
-      <w:docGrid w:type="default" w:linePitch="312" w:charSpace="0"/>
+      <w:docGrid w:type="default" w:linePitch="312" w:charSpace="4294961151"/>
     </w:sectPr>
   </w:body>
 </w:document>
@@ -23168,7 +23231,7 @@
     <w:p>
       <w:r>
         <w:rPr>
-          <w:rFonts w:ascii="Liberation Serif" w:hAnsi="Liberation Serif" w:eastAsia="SimSun" w:cs="Lucida Sans"/>
+          <w:rFonts w:cs="Lucida Sans" w:ascii="Liberation Serif" w:hAnsi="Liberation Serif" w:eastAsia="SimSun"/>
           <w:b w:val="false"/>
           <w:bCs w:val="false"/>
           <w:i w:val="false"/>
@@ -23181,10 +23244,9 @@
           <w:shadow w:val="false"/>
           <w:emboss w:val="false"/>
           <w:imprint w:val="false"/>
-          <w:color w:val="auto"/>
+          <w:color w:val="00000A"/>
           <w:spacing w:val="0"/>
           <w:w w:val="100"/>
-          <w:kern w:val="2"/>
           <w:position w:val="0"/>
           <w:sz w:val="20"/>
           <w:sz w:val="20"/>
@@ -23192,7 +23254,7 @@
           <w:u w:val="none"/>
           <w:vertAlign w:val="baseline"/>
           <w:em w:val="none"/>
-          <w:lang w:val="en-GB" w:eastAsia="zh-CN" w:bidi="hi-IN"/>
+          <w:lang w:val="en-GB" w:bidi="hi-IN" w:eastAsia="zh-CN"/>
         </w:rPr>
         <w:t>Changed this to 14 days after the group discussion</w:t>
       </w:r>
@@ -23202,7 +23264,7 @@
     <w:p>
       <w:r>
         <w:rPr>
-          <w:rFonts w:ascii="Liberation Serif" w:hAnsi="Liberation Serif" w:eastAsia="SimSun" w:cs="Lucida Sans"/>
+          <w:rFonts w:cs="Lucida Sans" w:ascii="Liberation Serif" w:hAnsi="Liberation Serif" w:eastAsia="SimSun"/>
           <w:b w:val="false"/>
           <w:bCs w:val="false"/>
           <w:i w:val="false"/>
@@ -23215,10 +23277,9 @@
           <w:shadow w:val="false"/>
           <w:emboss w:val="false"/>
           <w:imprint w:val="false"/>
-          <w:color w:val="auto"/>
+          <w:color w:val="00000A"/>
           <w:spacing w:val="0"/>
           <w:w w:val="100"/>
-          <w:kern w:val="2"/>
           <w:position w:val="0"/>
           <w:sz w:val="20"/>
           <w:sz w:val="20"/>
@@ -23226,7 +23287,7 @@
           <w:u w:val="none"/>
           <w:vertAlign w:val="baseline"/>
           <w:em w:val="none"/>
-          <w:lang w:val="en-GB" w:eastAsia="zh-CN" w:bidi="hi-IN"/>
+          <w:lang w:val="en-GB" w:bidi="hi-IN" w:eastAsia="zh-CN"/>
         </w:rPr>
         <w:t>I don’t get this at all.</w:t>
       </w:r>
@@ -23236,7 +23297,7 @@
     <w:p>
       <w:r>
         <w:rPr>
-          <w:rFonts w:ascii="Liberation Serif" w:hAnsi="Liberation Serif" w:eastAsia="SimSun" w:cs="Lucida Sans"/>
+          <w:rFonts w:cs="Lucida Sans" w:ascii="Liberation Serif" w:hAnsi="Liberation Serif" w:eastAsia="SimSun"/>
           <w:b w:val="false"/>
           <w:bCs w:val="false"/>
           <w:i w:val="false"/>
@@ -23249,10 +23310,9 @@
           <w:shadow w:val="false"/>
           <w:emboss w:val="false"/>
           <w:imprint w:val="false"/>
-          <w:color w:val="auto"/>
+          <w:color w:val="00000A"/>
           <w:spacing w:val="0"/>
           <w:w w:val="100"/>
-          <w:kern w:val="2"/>
           <w:position w:val="0"/>
           <w:sz w:val="20"/>
           <w:sz w:val="20"/>
@@ -23260,7 +23320,7 @@
           <w:u w:val="none"/>
           <w:vertAlign w:val="baseline"/>
           <w:em w:val="none"/>
-          <w:lang w:val="en-GB" w:eastAsia="zh-CN" w:bidi="hi-IN"/>
+          <w:lang w:val="en-GB" w:bidi="hi-IN" w:eastAsia="zh-CN"/>
         </w:rPr>
         <w:t>Rewrite for caecum</w:t>
       </w:r>
@@ -23277,7 +23337,7 @@
         <w:docPartGallery w:val="Page Numbers (Bottom of Page)"/>
         <w:docPartUnique w:val="true"/>
       </w:docPartObj>
-      <w:id w:val="2073038526"/>
+      <w:id w:val="382222391"/>
     </w:sdtPr>
     <w:sdtContent>
       <w:p>
@@ -23291,19 +23351,15 @@
           <w:fldChar w:fldCharType="begin"/>
         </w:r>
         <w:r>
-          <w:rPr/>
           <w:instrText> PAGE </w:instrText>
         </w:r>
         <w:r>
-          <w:rPr/>
           <w:fldChar w:fldCharType="separate"/>
         </w:r>
         <w:r>
-          <w:rPr/>
-          <w:t>13</w:t>
+          <w:t>11</w:t>
         </w:r>
         <w:r>
-          <w:rPr/>
           <w:fldChar w:fldCharType="end"/>
         </w:r>
       </w:p>
@@ -23329,7 +23385,7 @@
         <w:docPartGallery w:val="Page Numbers (Bottom of Page)"/>
         <w:docPartUnique w:val="true"/>
       </w:docPartObj>
-      <w:id w:val="1553312652"/>
+      <w:id w:val="1298926563"/>
     </w:sdtPr>
     <w:sdtContent>
       <w:p>
@@ -23343,19 +23399,15 @@
           <w:fldChar w:fldCharType="begin"/>
         </w:r>
         <w:r>
-          <w:rPr/>
           <w:instrText> PAGE </w:instrText>
         </w:r>
         <w:r>
-          <w:rPr/>
           <w:fldChar w:fldCharType="separate"/>
         </w:r>
         <w:r>
-          <w:rPr/>
           <w:t>14</w:t>
         </w:r>
         <w:r>
-          <w:rPr/>
           <w:fldChar w:fldCharType="end"/>
         </w:r>
       </w:p>
@@ -23381,7 +23433,7 @@
         <w:docPartGallery w:val="Page Numbers (Bottom of Page)"/>
         <w:docPartUnique w:val="true"/>
       </w:docPartObj>
-      <w:id w:val="443060008"/>
+      <w:id w:val="563242758"/>
     </w:sdtPr>
     <w:sdtContent>
       <w:p>
@@ -23395,19 +23447,15 @@
           <w:fldChar w:fldCharType="begin"/>
         </w:r>
         <w:r>
-          <w:rPr/>
           <w:instrText> PAGE </w:instrText>
         </w:r>
         <w:r>
-          <w:rPr/>
           <w:fldChar w:fldCharType="separate"/>
         </w:r>
         <w:r>
-          <w:rPr/>
           <w:t>27</w:t>
         </w:r>
         <w:r>
-          <w:rPr/>
           <w:fldChar w:fldCharType="end"/>
         </w:r>
       </w:p>
@@ -23681,7 +23729,6 @@
     <w:rPrDefault>
       <w:rPr>
         <w:rFonts w:ascii="Liberation Serif" w:hAnsi="Liberation Serif" w:eastAsia="SimSun" w:cs="Lucida Sans"/>
-        <w:kern w:val="2"/>
         <w:szCs w:val="24"/>
         <w:lang w:val="en-GB" w:eastAsia="zh-CN" w:bidi="hi-IN"/>
       </w:rPr>
@@ -23840,7 +23887,6 @@
     <w:rPr>
       <w:rFonts w:ascii="Liberation Serif" w:hAnsi="Liberation Serif" w:eastAsia="SimSun" w:cs="Lucida Sans"/>
       <w:color w:val="00000A"/>
-      <w:kern w:val="2"/>
       <w:sz w:val="24"/>
       <w:szCs w:val="24"/>
       <w:lang w:val="en-GB" w:eastAsia="zh-CN" w:bidi="hi-IN"/>
@@ -24455,7 +24501,6 @@
     <w:rPr>
       <w:rFonts w:eastAsia="SimSun" w:cs="Lucida Sans"/>
       <w:color w:val="00000A"/>
-      <w:kern w:val="2"/>
       <w:sz w:val="24"/>
       <w:szCs w:val="24"/>
       <w:lang w:val="de-DE" w:eastAsia="zh-CN" w:bidi="hi-IN"/>
@@ -24491,7 +24536,6 @@
     <w:rPr>
       <w:rFonts w:eastAsia="SimSun" w:cs="Lucida Sans"/>
       <w:color w:val="00000A"/>
-      <w:kern w:val="2"/>
       <w:sz w:val="24"/>
       <w:szCs w:val="24"/>
       <w:lang w:val="de-DE" w:eastAsia="zh-CN" w:bidi="hi-IN"/>
@@ -24993,13 +25037,77 @@
       <w:u w:val="none"/>
     </w:rPr>
   </w:style>
+  <w:style w:type="character" w:styleId="ListLabel121">
+    <w:name w:val="ListLabel 121"/>
+    <w:qFormat/>
+    <w:rPr>
+      <w:rFonts w:ascii="Times New Roman" w:hAnsi="Times New Roman" w:cs="OpenSymbol"/>
+      <w:b w:val="false"/>
+    </w:rPr>
+  </w:style>
+  <w:style w:type="character" w:styleId="ListLabel122">
+    <w:name w:val="ListLabel 122"/>
+    <w:qFormat/>
+    <w:rPr>
+      <w:rFonts w:cs="OpenSymbol"/>
+    </w:rPr>
+  </w:style>
+  <w:style w:type="character" w:styleId="ListLabel123">
+    <w:name w:val="ListLabel 123"/>
+    <w:qFormat/>
+    <w:rPr>
+      <w:rFonts w:cs="OpenSymbol"/>
+    </w:rPr>
+  </w:style>
+  <w:style w:type="character" w:styleId="ListLabel124">
+    <w:name w:val="ListLabel 124"/>
+    <w:qFormat/>
+    <w:rPr>
+      <w:rFonts w:cs="OpenSymbol"/>
+    </w:rPr>
+  </w:style>
+  <w:style w:type="character" w:styleId="ListLabel125">
+    <w:name w:val="ListLabel 125"/>
+    <w:qFormat/>
+    <w:rPr>
+      <w:rFonts w:cs="OpenSymbol"/>
+    </w:rPr>
+  </w:style>
+  <w:style w:type="character" w:styleId="ListLabel126">
+    <w:name w:val="ListLabel 126"/>
+    <w:qFormat/>
+    <w:rPr>
+      <w:rFonts w:cs="OpenSymbol"/>
+    </w:rPr>
+  </w:style>
+  <w:style w:type="character" w:styleId="ListLabel127">
+    <w:name w:val="ListLabel 127"/>
+    <w:qFormat/>
+    <w:rPr>
+      <w:rFonts w:cs="OpenSymbol"/>
+    </w:rPr>
+  </w:style>
+  <w:style w:type="character" w:styleId="ListLabel128">
+    <w:name w:val="ListLabel 128"/>
+    <w:qFormat/>
+    <w:rPr>
+      <w:rFonts w:cs="OpenSymbol"/>
+    </w:rPr>
+  </w:style>
+  <w:style w:type="character" w:styleId="ListLabel129">
+    <w:name w:val="ListLabel 129"/>
+    <w:qFormat/>
+    <w:rPr>
+      <w:rFonts w:cs="OpenSymbol"/>
+    </w:rPr>
+  </w:style>
   <w:style w:type="paragraph" w:styleId="Heading" w:customStyle="1">
     <w:name w:val="Heading"/>
     <w:basedOn w:val="Normal"/>
     <w:next w:val="TextBody"/>
     <w:qFormat/>
     <w:pPr>
-      <w:keepNext w:val="true"/>
+      <w:keepNext/>
       <w:spacing w:before="240" w:after="120"/>
     </w:pPr>
     <w:rPr>
@@ -25144,7 +25252,6 @@
     </w:pPr>
     <w:rPr>
       <w:rFonts w:ascii="Times New Roman" w:hAnsi="Times New Roman" w:eastAsia="Times New Roman" w:cs="Times New Roman"/>
-      <w:kern w:val="0"/>
       <w:lang w:val="de-DE" w:eastAsia="en-US" w:bidi="ar-SA"/>
     </w:rPr>
   </w:style>
@@ -25157,7 +25264,6 @@
     <w:rsid w:val="00b43efd"/>
     <w:pPr>
       <w:tabs>
-        <w:tab w:val="clear" w:pos="720"/>
         <w:tab w:val="center" w:pos="4536" w:leader="none"/>
         <w:tab w:val="right" w:pos="9072" w:leader="none"/>
       </w:tabs>
@@ -25176,7 +25282,6 @@
     <w:rsid w:val="00b43efd"/>
     <w:pPr>
       <w:tabs>
-        <w:tab w:val="clear" w:pos="720"/>
         <w:tab w:val="center" w:pos="4536" w:leader="none"/>
         <w:tab w:val="right" w:pos="9072" w:leader="none"/>
       </w:tabs>

</xml_diff>